<commit_message>
Pokračování práce na manuálu, oprava jednotky fáze Sustain v kódu
</commit_message>
<xml_diff>
--- a/Bakalářská práce/Uživatelský manuál.docx
+++ b/Bakalářská práce/Uživatelský manuál.docx
@@ -8,6 +8,20 @@
         <w:pStyle w:val="Nzev"/>
       </w:pPr>
       <w:r>
+        <w:rPr>
+          <w:noProof/>
+        </w:rPr>
+        <w:pict w14:anchorId="70719DD5">
+          <v:shapetype id="_x0000_t32" coordsize="21600,21600" o:spt="32" o:oned="t" path="m,l21600,21600e" filled="f">
+            <v:path arrowok="t" fillok="f" o:connecttype="none"/>
+            <o:lock v:ext="edit" shapetype="t"/>
+          </v:shapetype>
+          <v:shape id="_x0000_s1026" type="#_x0000_t32" style="position:absolute;left:0;text-align:left;margin-left:.05pt;margin-top:30.8pt;width:176.75pt;height:0;flip:x;z-index:251656704" o:connectortype="straight" strokecolor="#f2f2f2 [3052]" strokeweight="3pt">
+            <v:stroke dashstyle="dash"/>
+          </v:shape>
+        </w:pict>
+      </w:r>
+      <w:r>
         <w:t>Synth</w:t>
       </w:r>
       <w:r>
@@ -25,10 +39,26 @@
         <w:pStyle w:val="Nadpis2"/>
       </w:pPr>
       <w:r>
+        <w:rPr>
+          <w:noProof/>
+        </w:rPr>
+        <w:pict w14:anchorId="70719DD5">
+          <v:shape id="_x0000_s1027" type="#_x0000_t32" style="position:absolute;left:0;text-align:left;margin-left:.05pt;margin-top:15.6pt;width:119.45pt;height:.05pt;flip:x;z-index:251657728" o:connectortype="straight" strokecolor="#5a5a5a [2109]" strokeweight="1.5pt">
+            <v:stroke dashstyle="dash"/>
+          </v:shape>
+        </w:pict>
+      </w:r>
+      <w:r>
         <w:t xml:space="preserve">Granulární </w:t>
       </w:r>
       <w:r>
-        <w:t xml:space="preserve">VST3 a Standalone </w:t>
+        <w:t xml:space="preserve">VST3 a </w:t>
+      </w:r>
+      <w:r>
+        <w:t>s</w:t>
+      </w:r>
+      <w:r>
+        <w:t xml:space="preserve">tandalone </w:t>
       </w:r>
       <w:r>
         <w:t>sampler</w:t>
@@ -36,7 +66,7 @@
     </w:p>
     <w:p>
       <w:pPr>
-        <w:spacing w:after="720"/>
+        <w:spacing w:after="1080"/>
       </w:pPr>
       <w:r>
         <w:t>Do rukou se Vám právě dostává</w:t>
@@ -103,6 +133,16 @@
         <w:jc w:val="left"/>
       </w:pPr>
       <w:r>
+        <w:rPr>
+          <w:noProof/>
+        </w:rPr>
+        <w:pict w14:anchorId="70719DD5">
+          <v:shape id="_x0000_s1028" type="#_x0000_t32" style="position:absolute;margin-left:63.95pt;margin-top:13.75pt;width:387.65pt;height:0;flip:x;z-index:251658752" o:connectortype="straight" strokecolor="#5a5a5a [2109]" strokeweight="1.5pt">
+            <v:stroke dashstyle="dash"/>
+          </v:shape>
+        </w:pict>
+      </w:r>
+      <w:r>
         <w:t>Obsah</w:t>
       </w:r>
       <w:r>
@@ -150,7 +190,7 @@
     </w:p>
     <w:p>
       <w:pPr>
-        <w:spacing w:after="720"/>
+        <w:spacing w:after="1080"/>
       </w:pPr>
       <w:r>
         <w:rPr>
@@ -172,10 +212,23 @@
         <w:jc w:val="left"/>
       </w:pPr>
       <w:r>
+        <w:rPr>
+          <w:noProof/>
+        </w:rPr>
+        <w:pict w14:anchorId="70719DD5">
+          <v:shape id="_x0000_s1029" type="#_x0000_t32" style="position:absolute;margin-left:243.55pt;margin-top:13.5pt;width:207.95pt;height:0;flip:x;z-index:251659776" o:connectortype="straight" strokecolor="#5a5a5a [2109]" strokeweight="1.5pt">
+            <v:stroke dashstyle="dash"/>
+          </v:shape>
+        </w:pict>
+      </w:r>
+      <w:r>
         <w:t>Co je to granulární syntéza?</w:t>
       </w:r>
     </w:p>
     <w:p>
+      <w:pPr>
+        <w:spacing w:after="0"/>
+      </w:pPr>
       <w:r>
         <w:t xml:space="preserve">Granulární syntéza </w:t>
       </w:r>
@@ -293,7 +346,8 @@
     </w:p>
     <w:p>
       <w:pPr>
-        <w:ind w:firstLine="567"/>
+        <w:spacing w:after="720"/>
+        <w:ind w:firstLine="851"/>
       </w:pPr>
       <w:r>
         <w:t xml:space="preserve">Granulární sampler </w:t>
@@ -315,44 +369,1378 @@
         <w:t xml:space="preserve">zvukového souboru </w:t>
       </w:r>
       <w:r>
-        <w:t>ve formátu .</w:t>
-      </w:r>
-      <w:proofErr w:type="spellStart"/>
-      <w:r>
-        <w:t>wav</w:t>
-      </w:r>
-      <w:proofErr w:type="spellEnd"/>
+        <w:t>ve formát</w:t>
+      </w:r>
+      <w:r>
+        <w:t>ech</w:t>
+      </w:r>
+      <w:r>
+        <w:t xml:space="preserve"> .wav,</w:t>
+      </w:r>
+      <w:r>
+        <w:t xml:space="preserve"> .mp3,</w:t>
+      </w:r>
+      <w:r>
+        <w:t xml:space="preserve"> </w:t>
+      </w:r>
+      <w:r>
+        <w:t xml:space="preserve">.flac, .aiff, </w:t>
+      </w:r>
+      <w:r>
+        <w:t>.wma</w:t>
+      </w:r>
+      <w:r>
+        <w:t>,</w:t>
+      </w:r>
+      <w:r>
+        <w:t xml:space="preserve"> </w:t>
+      </w:r>
+      <w:r>
+        <w:t>nebo</w:t>
+      </w:r>
+      <w:r>
+        <w:t xml:space="preserve"> .ogg</w:t>
+      </w:r>
+      <w:r>
+        <w:t>.</w:t>
+      </w:r>
+      <w:r>
+        <w:t xml:space="preserve"> </w:t>
+      </w:r>
+      <w:r>
+        <w:t xml:space="preserve">Následně </w:t>
+      </w:r>
+      <w:r>
+        <w:t xml:space="preserve">je možné </w:t>
+      </w:r>
+      <w:r>
+        <w:t>se vstupním souborem pracovat</w:t>
+      </w:r>
+      <w:r>
+        <w:t xml:space="preserve"> </w:t>
+      </w:r>
+      <w:r>
+        <w:t>v</w:t>
+      </w:r>
+      <w:r>
+        <w:t xml:space="preserve"> režimu</w:t>
+      </w:r>
+      <w:r>
+        <w:t> jednoduché</w:t>
+      </w:r>
+      <w:r>
+        <w:t>ho</w:t>
+      </w:r>
+      <w:r>
+        <w:t xml:space="preserve"> nebo </w:t>
+      </w:r>
+      <w:r>
+        <w:t>granulárního sampleru</w:t>
+      </w:r>
+      <w:r>
+        <w:t>.</w:t>
+      </w:r>
+      <w:r>
+        <w:t xml:space="preserve"> Granulární </w:t>
+      </w:r>
+      <w:r>
+        <w:t xml:space="preserve">sampler využívá </w:t>
+      </w:r>
+      <w:r>
+        <w:t xml:space="preserve">synchronní granulární syntézu – </w:t>
+      </w:r>
+      <w:r>
+        <w:t xml:space="preserve">hodnoty </w:t>
+      </w:r>
+      <w:r>
+        <w:t xml:space="preserve">délky grainu a překrytí jsou </w:t>
+      </w:r>
+      <w:r>
+        <w:t>pro všechny granule stejné.</w:t>
+      </w:r>
+      <w:r>
+        <w:br w:type="page"/>
+      </w:r>
+    </w:p>
+    <w:p>
+      <w:pPr>
+        <w:spacing w:after="360"/>
+      </w:pPr>
+    </w:p>
+    <w:p>
+      <w:pPr>
+        <w:pStyle w:val="Nadpis2"/>
+        <w:spacing w:before="720"/>
+        <w:jc w:val="left"/>
+      </w:pPr>
+      <w:r>
+        <w:rPr>
+          <w:noProof/>
+        </w:rPr>
+        <w:pict w14:anchorId="70719DD5">
+          <v:shape id="_x0000_s1030" type="#_x0000_t32" style="position:absolute;margin-left:381.55pt;margin-top:30.15pt;width:69.95pt;height:0;flip:x;z-index:251660800" o:connectortype="straight" strokecolor="#5a5a5a [2109]" strokeweight="1.5pt">
+            <v:stroke dashstyle="dash"/>
+          </v:shape>
+        </w:pict>
+      </w:r>
+      <w:r>
+        <w:rPr>
+          <w:i/>
+          <w:iCs/>
+        </w:rPr>
+        <w:t>Synth Granny</w:t>
+      </w:r>
+      <w:r>
+        <w:t xml:space="preserve"> – </w:t>
+      </w:r>
+      <w:r>
+        <w:t>grafické uživatelské rozhraní</w:t>
+      </w:r>
+    </w:p>
+    <w:p>
+      <w:pPr>
+        <w:spacing w:after="360"/>
+      </w:pPr>
+      <w:r>
+        <w:drawing>
+          <wp:anchor distT="0" distB="0" distL="114300" distR="114300" simplePos="0" relativeHeight="251649536" behindDoc="0" locked="0" layoutInCell="1" allowOverlap="1" wp14:anchorId="2CCF8613" wp14:editId="53060AA5">
+            <wp:simplePos x="0" y="0"/>
+            <wp:positionH relativeFrom="margin">
+              <wp:posOffset>110490</wp:posOffset>
+            </wp:positionH>
+            <wp:positionV relativeFrom="paragraph">
+              <wp:posOffset>843280</wp:posOffset>
+            </wp:positionV>
+            <wp:extent cx="5539740" cy="3689350"/>
+            <wp:effectExtent l="0" t="0" r="0" b="0"/>
+            <wp:wrapTopAndBottom/>
+            <wp:docPr id="1991532264" name="Obrázek 1"/>
+            <wp:cNvGraphicFramePr>
+              <a:graphicFrameLocks xmlns:a="http://schemas.openxmlformats.org/drawingml/2006/main" noChangeAspect="1"/>
+            </wp:cNvGraphicFramePr>
+            <a:graphic xmlns:a="http://schemas.openxmlformats.org/drawingml/2006/main">
+              <a:graphicData uri="http://schemas.openxmlformats.org/drawingml/2006/picture">
+                <pic:pic xmlns:pic="http://schemas.openxmlformats.org/drawingml/2006/picture">
+                  <pic:nvPicPr>
+                    <pic:cNvPr id="1991532264" name=""/>
+                    <pic:cNvPicPr/>
+                  </pic:nvPicPr>
+                  <pic:blipFill rotWithShape="1">
+                    <a:blip r:embed="rId6" cstate="print">
+                      <a:extLst>
+                        <a:ext uri="{28A0092B-C50C-407E-A947-70E740481C1C}">
+                          <a14:useLocalDpi xmlns:a14="http://schemas.microsoft.com/office/drawing/2010/main" val="0"/>
+                        </a:ext>
+                      </a:extLst>
+                    </a:blip>
+                    <a:srcRect l="1697" t="1386" r="2107" b="2076"/>
+                    <a:stretch/>
+                  </pic:blipFill>
+                  <pic:spPr bwMode="auto">
+                    <a:xfrm>
+                      <a:off x="0" y="0"/>
+                      <a:ext cx="5539740" cy="3689350"/>
+                    </a:xfrm>
+                    <a:prstGeom prst="rect">
+                      <a:avLst/>
+                    </a:prstGeom>
+                    <a:ln>
+                      <a:noFill/>
+                    </a:ln>
+                    <a:extLst>
+                      <a:ext uri="{53640926-AAD7-44D8-BBD7-CCE9431645EC}">
+                        <a14:shadowObscured xmlns:a14="http://schemas.microsoft.com/office/drawing/2010/main"/>
+                      </a:ext>
+                    </a:extLst>
+                  </pic:spPr>
+                </pic:pic>
+              </a:graphicData>
+            </a:graphic>
+          </wp:anchor>
+        </w:drawing>
+      </w:r>
+      <w:r>
+        <w:t>Po spuštění nástroje, ať již v hostitelském DAW</w:t>
+      </w:r>
+      <w:r>
+        <w:t>,</w:t>
+      </w:r>
+      <w:r>
+        <w:t xml:space="preserve"> či </w:t>
+      </w:r>
+      <w:r>
+        <w:t>ve standalone verzi</w:t>
+      </w:r>
+      <w:r>
+        <w:t>, se</w:t>
+      </w:r>
+      <w:r>
+        <w:t xml:space="preserve"> objeví</w:t>
+      </w:r>
+      <w:r>
+        <w:t xml:space="preserve"> </w:t>
+      </w:r>
+      <w:r>
+        <w:t xml:space="preserve">úvodní </w:t>
+      </w:r>
+      <w:r>
+        <w:t>panel nástroje:</w:t>
+      </w:r>
+    </w:p>
+    <w:p>
+      <w:pPr>
+        <w:spacing w:before="960"/>
+      </w:pPr>
+      <w:r>
+        <w:t xml:space="preserve">Zde můžeme vidět </w:t>
+      </w:r>
+      <w:r>
+        <w:t>displej</w:t>
+      </w:r>
+      <w:r>
+        <w:t xml:space="preserve"> pro </w:t>
+      </w:r>
+      <w:r>
+        <w:t xml:space="preserve">zobrazení časového průběhu </w:t>
+      </w:r>
+      <w:r>
+        <w:t xml:space="preserve">zvukového </w:t>
+      </w:r>
+      <w:r>
+        <w:t>signálu</w:t>
+      </w:r>
       <w:r>
         <w:t xml:space="preserve">, </w:t>
       </w:r>
       <w:r>
+        <w:t xml:space="preserve">sadu tlačítek pro </w:t>
+      </w:r>
+      <w:r>
+        <w:t>práci s</w:t>
+      </w:r>
+      <w:r>
+        <w:t xml:space="preserve"> nástrojem</w:t>
+      </w:r>
+      <w:r>
+        <w:t xml:space="preserve"> a </w:t>
+      </w:r>
+      <w:r>
+        <w:t>dvě sady potenciometrů.</w:t>
+      </w:r>
+    </w:p>
+    <w:p>
+      <w:pPr>
+        <w:spacing w:before="240"/>
+        <w:rPr>
+          <w:b/>
+          <w:bCs/>
+        </w:rPr>
+      </w:pPr>
+      <w:r>
+        <w:rPr>
+          <w:b/>
+          <w:bCs/>
+        </w:rPr>
+        <w:t>Displej</w:t>
+      </w:r>
+    </w:p>
+    <w:p>
+      <w:pPr>
+        <w:spacing w:before="240"/>
+      </w:pPr>
+      <w:r>
+        <w:t>Ve stavu po spuštění vyzývá</w:t>
+      </w:r>
+      <w:r>
+        <w:t xml:space="preserve"> displej</w:t>
+      </w:r>
+      <w:r>
+        <w:t xml:space="preserve"> k načtení </w:t>
+      </w:r>
+      <w:r>
+        <w:t>zvukového souboru přetažením</w:t>
+      </w:r>
+      <w:r>
+        <w:t xml:space="preserve"> myší ze zdrojové složky</w:t>
+      </w:r>
+      <w:r>
+        <w:t xml:space="preserve">, případně </w:t>
+      </w:r>
+      <w:r>
+        <w:t xml:space="preserve">lze soubor načíst </w:t>
+      </w:r>
+      <w:r>
+        <w:t xml:space="preserve">i otevřením dialogového okna </w:t>
+      </w:r>
+      <w:r>
+        <w:t xml:space="preserve">pomocí tlačítka </w:t>
+      </w:r>
+      <w:r>
+        <w:rPr>
+          <w:b/>
+          <w:bCs/>
+        </w:rPr>
+        <w:t>Načíst do sampleru</w:t>
+      </w:r>
+      <w:r>
         <w:t>.</w:t>
       </w:r>
-      <w:proofErr w:type="spellStart"/>
-      <w:r>
-        <w:t>flac</w:t>
-      </w:r>
-      <w:proofErr w:type="spellEnd"/>
-      <w:r>
-        <w:t>, .</w:t>
-      </w:r>
-      <w:proofErr w:type="spellStart"/>
-      <w:r>
-        <w:t>aiff</w:t>
-      </w:r>
-      <w:proofErr w:type="spellEnd"/>
-      <w:r>
-        <w:t>, .</w:t>
-      </w:r>
-    </w:p>
+      <w:r>
+        <w:t xml:space="preserve"> </w:t>
+      </w:r>
+      <w:r>
+        <w:t xml:space="preserve">Rozdíl mezi těmito dvěma postupy </w:t>
+      </w:r>
+      <w:r>
+        <w:t>spočívá v</w:t>
+      </w:r>
+      <w:r>
+        <w:t> </w:t>
+      </w:r>
+      <w:r>
+        <w:t>režimu</w:t>
+      </w:r>
+      <w:r>
+        <w:t xml:space="preserve">, ve kterém bude sampler dále pracovat. </w:t>
+      </w:r>
+      <w:r>
+        <w:t>Soubor načtený přetažením myší</w:t>
+      </w:r>
+      <w:r>
+        <w:t xml:space="preserve"> je </w:t>
+      </w:r>
+      <w:r>
+        <w:t>dále</w:t>
+      </w:r>
+      <w:r>
+        <w:t xml:space="preserve"> předán ke granulizaci, </w:t>
+      </w:r>
+      <w:r>
+        <w:t xml:space="preserve">naopak soubor </w:t>
+      </w:r>
+      <w:r>
+        <w:t>vybraný</w:t>
+      </w:r>
+      <w:r>
+        <w:t xml:space="preserve"> </w:t>
+      </w:r>
+      <w:r>
+        <w:t>v</w:t>
+      </w:r>
+      <w:r>
+        <w:t xml:space="preserve"> dialogovém okně </w:t>
+      </w:r>
+      <w:r>
+        <w:t xml:space="preserve">je </w:t>
+      </w:r>
+      <w:r>
+        <w:t>nahrán do sampleru</w:t>
+      </w:r>
+      <w:r>
+        <w:t xml:space="preserve"> a </w:t>
+      </w:r>
+      <w:r>
+        <w:t>pořadí</w:t>
+      </w:r>
+      <w:r>
+        <w:t xml:space="preserve"> </w:t>
+      </w:r>
+      <w:r>
+        <w:t xml:space="preserve">jeho </w:t>
+      </w:r>
+    </w:p>
+    <w:p>
+      <w:pPr>
+        <w:spacing w:before="240"/>
+      </w:pPr>
+    </w:p>
+    <w:p>
+      <w:pPr>
+        <w:spacing w:before="240"/>
+      </w:pPr>
+    </w:p>
+    <w:p>
+      <w:r>
+        <w:drawing>
+          <wp:anchor distT="0" distB="0" distL="114300" distR="114300" simplePos="0" relativeHeight="251665920" behindDoc="0" locked="0" layoutInCell="1" allowOverlap="1" wp14:anchorId="3C75DA88" wp14:editId="3CE8AF95">
+            <wp:simplePos x="0" y="0"/>
+            <wp:positionH relativeFrom="margin">
+              <wp:posOffset>81280</wp:posOffset>
+            </wp:positionH>
+            <wp:positionV relativeFrom="paragraph">
+              <wp:posOffset>859155</wp:posOffset>
+            </wp:positionV>
+            <wp:extent cx="5597525" cy="1877695"/>
+            <wp:effectExtent l="0" t="0" r="0" b="0"/>
+            <wp:wrapTopAndBottom/>
+            <wp:docPr id="335886781" name="Obrázek 1"/>
+            <wp:cNvGraphicFramePr>
+              <a:graphicFrameLocks xmlns:a="http://schemas.openxmlformats.org/drawingml/2006/main" noChangeAspect="1"/>
+            </wp:cNvGraphicFramePr>
+            <a:graphic xmlns:a="http://schemas.openxmlformats.org/drawingml/2006/main">
+              <a:graphicData uri="http://schemas.openxmlformats.org/drawingml/2006/picture">
+                <pic:pic xmlns:pic="http://schemas.openxmlformats.org/drawingml/2006/picture">
+                  <pic:nvPicPr>
+                    <pic:cNvPr id="335886781" name=""/>
+                    <pic:cNvPicPr/>
+                  </pic:nvPicPr>
+                  <pic:blipFill rotWithShape="1">
+                    <a:blip r:embed="rId7">
+                      <a:extLst>
+                        <a:ext uri="{28A0092B-C50C-407E-A947-70E740481C1C}">
+                          <a14:useLocalDpi xmlns:a14="http://schemas.microsoft.com/office/drawing/2010/main" val="0"/>
+                        </a:ext>
+                      </a:extLst>
+                    </a:blip>
+                    <a:srcRect l="1559" t="3127" r="1260" b="3011"/>
+                    <a:stretch/>
+                  </pic:blipFill>
+                  <pic:spPr bwMode="auto">
+                    <a:xfrm>
+                      <a:off x="0" y="0"/>
+                      <a:ext cx="5597525" cy="1877695"/>
+                    </a:xfrm>
+                    <a:prstGeom prst="rect">
+                      <a:avLst/>
+                    </a:prstGeom>
+                    <a:ln>
+                      <a:noFill/>
+                    </a:ln>
+                    <a:extLst>
+                      <a:ext uri="{53640926-AAD7-44D8-BBD7-CCE9431645EC}">
+                        <a14:shadowObscured xmlns:a14="http://schemas.microsoft.com/office/drawing/2010/main"/>
+                      </a:ext>
+                    </a:extLst>
+                  </pic:spPr>
+                </pic:pic>
+              </a:graphicData>
+            </a:graphic>
+            <wp14:sizeRelH relativeFrom="margin">
+              <wp14:pctWidth>0</wp14:pctWidth>
+            </wp14:sizeRelH>
+            <wp14:sizeRelV relativeFrom="margin">
+              <wp14:pctHeight>0</wp14:pctHeight>
+            </wp14:sizeRelV>
+          </wp:anchor>
+        </w:drawing>
+      </w:r>
+      <w:r>
+        <w:t>vzorků zůstává nezměněno</w:t>
+      </w:r>
+      <w:r>
+        <w:t xml:space="preserve">. </w:t>
+      </w:r>
+      <w:r>
+        <w:t>V každém případě je po úspěšném na</w:t>
+      </w:r>
+      <w:r>
+        <w:t xml:space="preserve">čtení souboru </w:t>
+      </w:r>
+      <w:r>
+        <w:t>změněn vzhled displeje</w:t>
+      </w:r>
+      <w:r>
+        <w:t xml:space="preserve"> na následující stav:</w:t>
+      </w:r>
+    </w:p>
+    <w:p/>
+    <w:p>
+      <w:r>
+        <w:t xml:space="preserve">Na displeji nyní </w:t>
+      </w:r>
+      <w:r>
+        <w:t>najde</w:t>
+      </w:r>
+      <w:r>
+        <w:t>me informaci o</w:t>
+      </w:r>
+      <w:r>
+        <w:t xml:space="preserve"> názvu</w:t>
+      </w:r>
+      <w:r>
+        <w:t xml:space="preserve"> souboru</w:t>
+      </w:r>
+      <w:r>
+        <w:t xml:space="preserve">, </w:t>
+      </w:r>
+      <w:r>
+        <w:t xml:space="preserve">časový průběh </w:t>
+      </w:r>
+      <w:r>
+        <w:t>jeho signálu</w:t>
+      </w:r>
+      <w:r>
+        <w:t xml:space="preserve"> a světelné parametry</w:t>
+      </w:r>
+      <w:r>
+        <w:t xml:space="preserve">, tedy jejich </w:t>
+      </w:r>
+      <w:r>
+        <w:t>hodnoty převedené</w:t>
+      </w:r>
+      <w:r>
+        <w:t xml:space="preserve"> </w:t>
+      </w:r>
+      <w:r>
+        <w:t>na parametry granulární syntézy</w:t>
+      </w:r>
+      <w:r>
+        <w:t xml:space="preserve"> (</w:t>
+      </w:r>
+      <w:r>
+        <w:t xml:space="preserve">jejich detailnější popis </w:t>
+      </w:r>
+      <w:r>
+        <w:t>se nachází v</w:t>
+      </w:r>
+      <w:r>
+        <w:t xml:space="preserve"> oddíle </w:t>
+      </w:r>
+      <w:r>
+        <w:rPr>
+          <w:i/>
+          <w:iCs/>
+        </w:rPr>
+        <w:t>Synth Granny</w:t>
+      </w:r>
+      <w:r>
+        <w:t xml:space="preserve"> </w:t>
+      </w:r>
+      <w:r>
+        <w:t>–</w:t>
+      </w:r>
+      <w:r>
+        <w:t xml:space="preserve"> </w:t>
+      </w:r>
+      <w:r>
+        <w:t>ovládání pomocí barev)</w:t>
+      </w:r>
+      <w:r>
+        <w:t>.</w:t>
+      </w:r>
+    </w:p>
+    <w:p>
+      <w:r>
+        <w:rPr>
+          <w:b/>
+          <w:bCs/>
+        </w:rPr>
+        <w:t>Potenciometry</w:t>
+      </w:r>
+    </w:p>
+    <w:p>
+      <w:pPr>
+        <w:spacing w:after="0"/>
+        <w:rPr>
+          <w:rFonts w:ascii="Segoe UI Symbol" w:hAnsi="Segoe UI Symbol"/>
+        </w:rPr>
+      </w:pPr>
+      <w:r>
+        <w:t xml:space="preserve">Na panelu nástroje se nachází </w:t>
+      </w:r>
+      <w:r>
+        <w:t xml:space="preserve">dvě sady </w:t>
+      </w:r>
+      <w:r>
+        <w:t xml:space="preserve">potenciometrů ovládajících parametry sampleru. </w:t>
+      </w:r>
+      <w:r>
+        <w:t xml:space="preserve">První pětice </w:t>
+      </w:r>
+      <w:r>
+        <w:t xml:space="preserve">ovládá parametry </w:t>
+      </w:r>
+      <w:r>
+        <w:t>granulární syntézy</w:t>
+      </w:r>
+      <w:r>
+        <w:t xml:space="preserve">: </w:t>
+      </w:r>
+      <w:r>
+        <w:rPr>
+          <w:b/>
+          <w:bCs/>
+        </w:rPr>
+        <w:t>Délka grainu</w:t>
+      </w:r>
+      <w:r>
+        <w:rPr>
+          <w:b/>
+          <w:bCs/>
+        </w:rPr>
+        <w:t xml:space="preserve"> (</w:t>
+      </w:r>
+      <w:r>
+        <w:rPr>
+          <w:b/>
+          <w:bCs/>
+        </w:rPr>
+        <w:t>ms</w:t>
+      </w:r>
+      <w:r>
+        <w:rPr>
+          <w:b/>
+          <w:bCs/>
+        </w:rPr>
+        <w:t>)</w:t>
+      </w:r>
+      <w:r>
+        <w:t xml:space="preserve"> udává </w:t>
+      </w:r>
+      <w:r>
+        <w:t xml:space="preserve">délku </w:t>
+      </w:r>
+      <w:r>
+        <w:t>granul</w:t>
+      </w:r>
+      <w:r>
+        <w:t xml:space="preserve">e </w:t>
+      </w:r>
+      <w:r>
+        <w:t>při přehrávání</w:t>
+      </w:r>
+      <w:r>
+        <w:t xml:space="preserve"> </w:t>
+      </w:r>
+      <w:r>
+        <w:t>v</w:t>
+      </w:r>
+      <w:r>
+        <w:t> zahrané (nikoliv nutně znějící) výšce</w:t>
+      </w:r>
+      <w:r>
+        <w:t xml:space="preserve"> tónu</w:t>
+      </w:r>
+      <w:r>
+        <w:t xml:space="preserve"> </w:t>
+      </w:r>
+      <w:r>
+        <w:t>c</w:t>
+      </w:r>
+      <w:r>
+        <w:rPr>
+          <w:vertAlign w:val="superscript"/>
+        </w:rPr>
+        <w:t>2</w:t>
+      </w:r>
+      <w:r>
+        <w:t xml:space="preserve"> (MIDI</w:t>
+      </w:r>
+      <w:r>
+        <w:t xml:space="preserve"> </w:t>
+      </w:r>
+      <w:r>
+        <w:t>nota</w:t>
+      </w:r>
+      <w:r>
+        <w:t> </w:t>
+      </w:r>
+      <w:r>
+        <w:t>72</w:t>
+      </w:r>
+      <w:r>
+        <w:t>)</w:t>
+      </w:r>
+      <w:r>
+        <w:t>.</w:t>
+      </w:r>
+      <w:r>
+        <w:t xml:space="preserve"> </w:t>
+      </w:r>
+      <w:r>
+        <w:t xml:space="preserve">Kvůli povaze </w:t>
+      </w:r>
+      <w:r>
+        <w:t xml:space="preserve">změny výšky tónu </w:t>
+      </w:r>
+      <w:r>
+        <w:t xml:space="preserve">pomocí </w:t>
+      </w:r>
+      <w:r>
+        <w:t>zrychlování či zpomalování nahrávky</w:t>
+      </w:r>
+      <w:r>
+        <w:t xml:space="preserve"> dochází </w:t>
+      </w:r>
+      <w:r>
+        <w:t xml:space="preserve">na vyšších tónech </w:t>
+      </w:r>
+      <w:r>
+        <w:t xml:space="preserve">ke zkrácení </w:t>
+      </w:r>
+      <w:r>
+        <w:t>a na nižších tónech k prodloužení délky grainu.</w:t>
+      </w:r>
+      <w:r>
+        <w:t xml:space="preserve"> </w:t>
+      </w:r>
+      <w:r>
+        <w:t xml:space="preserve">Rozmezí </w:t>
+      </w:r>
+      <w:r>
+        <w:t xml:space="preserve">hodnot </w:t>
+      </w:r>
+      <w:r>
+        <w:t xml:space="preserve">tohoto parametru nabývá </w:t>
+      </w:r>
+      <w:r>
+        <w:rPr>
+          <w:b/>
+          <w:bCs/>
+        </w:rPr>
+        <w:t>0,1–100 ms</w:t>
+      </w:r>
+      <w:r>
+        <w:t xml:space="preserve"> s přesností na </w:t>
+      </w:r>
+      <w:r>
+        <w:t>0,01 ms</w:t>
+      </w:r>
+      <w:r>
+        <w:t>.</w:t>
+      </w:r>
+    </w:p>
+    <w:p>
+      <w:pPr>
+        <w:ind w:firstLine="851"/>
+      </w:pPr>
+      <w:r>
+        <w:t xml:space="preserve">Další dvojice potenciometrů </w:t>
+      </w:r>
+      <w:r>
+        <w:rPr>
+          <w:b/>
+          <w:bCs/>
+        </w:rPr>
+        <w:t>Attack grainu (%)</w:t>
+      </w:r>
+      <w:r>
+        <w:t xml:space="preserve"> a </w:t>
+      </w:r>
+      <w:r>
+        <w:rPr>
+          <w:b/>
+          <w:bCs/>
+        </w:rPr>
+        <w:t>Decay grainu (%)</w:t>
+      </w:r>
+      <w:r>
+        <w:t xml:space="preserve"> </w:t>
+      </w:r>
+      <w:r>
+        <w:t xml:space="preserve">slouží k nastavení </w:t>
+      </w:r>
+      <w:r>
+        <w:t xml:space="preserve">lineární </w:t>
+      </w:r>
+      <w:r>
+        <w:t xml:space="preserve">AD obálky </w:t>
+      </w:r>
+      <w:r>
+        <w:t>na jednotlivé zvukové granule.</w:t>
+      </w:r>
+      <w:r>
+        <w:t xml:space="preserve"> </w:t>
+      </w:r>
+      <w:r>
+        <w:t xml:space="preserve">Tato obálka </w:t>
+      </w:r>
+      <w:r>
+        <w:t xml:space="preserve">je důležitá </w:t>
+      </w:r>
+      <w:r>
+        <w:t xml:space="preserve">pro omezení </w:t>
+      </w:r>
+      <w:r>
+        <w:t xml:space="preserve">zvukových artefaktů </w:t>
+      </w:r>
+      <w:r>
+        <w:t>(„lupanců“ či „praskanců“</w:t>
+      </w:r>
+      <w:r>
+        <w:t>) v</w:t>
+      </w:r>
+      <w:r>
+        <w:t>zniklý</w:t>
+      </w:r>
+      <w:r>
+        <w:t>ch</w:t>
+      </w:r>
+      <w:r>
+        <w:t xml:space="preserve"> </w:t>
+      </w:r>
+      <w:r>
+        <w:t xml:space="preserve">náhlým přechodem </w:t>
+      </w:r>
+      <w:r>
+        <w:t xml:space="preserve">okamžité hodnoty </w:t>
+      </w:r>
+      <w:r>
+        <w:t>dvou sousedních vzorků</w:t>
+      </w:r>
+      <w:r>
+        <w:t xml:space="preserve"> na okrajích </w:t>
+      </w:r>
+      <w:r>
+        <w:t>sousedních grainů</w:t>
+      </w:r>
+      <w:r>
+        <w:t xml:space="preserve">. </w:t>
+      </w:r>
+      <w:r>
+        <w:t xml:space="preserve">Zároveň </w:t>
+      </w:r>
+      <w:r>
+        <w:t xml:space="preserve">také tato obálka </w:t>
+      </w:r>
+      <w:r>
+        <w:t xml:space="preserve">do značné míry </w:t>
+      </w:r>
+      <w:r>
+        <w:t xml:space="preserve">mění </w:t>
+      </w:r>
+      <w:r>
+        <w:t xml:space="preserve">charakter </w:t>
+      </w:r>
+      <w:r>
+        <w:t>zvuku</w:t>
+      </w:r>
+      <w:r>
+        <w:t xml:space="preserve"> (například </w:t>
+      </w:r>
+      <w:r>
+        <w:t>grainy</w:t>
+      </w:r>
+      <w:r>
+        <w:t xml:space="preserve"> s</w:t>
+      </w:r>
+      <w:r>
+        <w:t> </w:t>
+      </w:r>
+      <w:r>
+        <w:t>aplikovanou</w:t>
+      </w:r>
+    </w:p>
+    <w:p>
+      <w:pPr>
+        <w:ind w:firstLine="851"/>
+      </w:pPr>
+    </w:p>
+    <w:p/>
+    <w:p>
+      <w:pPr>
+        <w:spacing w:after="0"/>
+      </w:pPr>
+      <w:r>
+        <w:t>obálk</w:t>
+      </w:r>
+      <w:r>
+        <w:t>ou</w:t>
+      </w:r>
+      <w:r>
+        <w:t xml:space="preserve"> s</w:t>
+      </w:r>
+      <w:r>
+        <w:t> </w:t>
+      </w:r>
+      <w:r>
+        <w:t>krátk</w:t>
+      </w:r>
+      <w:r>
+        <w:t xml:space="preserve">ou </w:t>
+      </w:r>
+      <w:r>
+        <w:t xml:space="preserve">fází attack a dlouhou fází decay </w:t>
+      </w:r>
+      <w:r>
+        <w:t>přip</w:t>
+      </w:r>
+      <w:r>
+        <w:t xml:space="preserve">omínají </w:t>
+      </w:r>
+      <w:r>
+        <w:t>zvuk strunných drnkacích nástrojů, a</w:t>
+      </w:r>
+      <w:r>
+        <w:t>td.</w:t>
+      </w:r>
+      <w:r>
+        <w:t>).</w:t>
+      </w:r>
+      <w:r>
+        <w:t xml:space="preserve"> Hodnoty </w:t>
+      </w:r>
+      <w:r>
+        <w:t xml:space="preserve">nastavitelné potenciometry </w:t>
+      </w:r>
+      <w:r>
+        <w:t xml:space="preserve">se pohybují </w:t>
+      </w:r>
+      <w:r>
+        <w:t xml:space="preserve">mezi </w:t>
+      </w:r>
+      <w:r>
+        <w:rPr>
+          <w:b/>
+          <w:bCs/>
+        </w:rPr>
+        <w:t>0–</w:t>
+      </w:r>
+      <w:r>
+        <w:rPr>
+          <w:b/>
+          <w:bCs/>
+        </w:rPr>
+        <w:t>100</w:t>
+      </w:r>
+      <w:r>
+        <w:rPr>
+          <w:b/>
+          <w:bCs/>
+        </w:rPr>
+        <w:t xml:space="preserve"> %</w:t>
+      </w:r>
+      <w:r>
+        <w:t xml:space="preserve"> délky grainu</w:t>
+      </w:r>
+      <w:r>
+        <w:t xml:space="preserve"> s přesností na 0,01 %.</w:t>
+      </w:r>
+    </w:p>
+    <w:p>
+      <w:pPr>
+        <w:spacing w:after="0"/>
+        <w:ind w:firstLine="851"/>
+      </w:pPr>
+      <w:r>
+        <w:t xml:space="preserve">Potenciometr </w:t>
+      </w:r>
+      <w:r>
+        <w:rPr>
+          <w:b/>
+          <w:bCs/>
+        </w:rPr>
+        <w:t>Překrytí (%)</w:t>
+      </w:r>
+      <w:r>
+        <w:t xml:space="preserve"> </w:t>
+      </w:r>
+      <w:r>
+        <w:t xml:space="preserve">ovlivňuje </w:t>
+      </w:r>
+      <w:r>
+        <w:t>hustotu grainů</w:t>
+      </w:r>
+      <w:r>
+        <w:t xml:space="preserve"> – </w:t>
+      </w:r>
+      <w:r>
+        <w:t xml:space="preserve">tedy </w:t>
+      </w:r>
+      <w:r>
+        <w:t xml:space="preserve">udává, </w:t>
+      </w:r>
+      <w:r>
+        <w:t xml:space="preserve">o kolik se </w:t>
+      </w:r>
+      <w:r>
+        <w:t xml:space="preserve">jednotlivé granule </w:t>
+      </w:r>
+      <w:r>
+        <w:t>budou překrývat</w:t>
+      </w:r>
+      <w:r>
+        <w:t xml:space="preserve"> a jejich překryté části</w:t>
+      </w:r>
+      <w:r>
+        <w:t xml:space="preserve"> následně průměrovat</w:t>
+      </w:r>
+      <w:r>
+        <w:t xml:space="preserve">. </w:t>
+      </w:r>
+      <w:r>
+        <w:t>T</w:t>
+      </w:r>
+      <w:r>
+        <w:t xml:space="preserve">ato hodnota </w:t>
+      </w:r>
+      <w:r>
+        <w:t xml:space="preserve">se může pohybovat mezi </w:t>
+      </w:r>
+      <w:r>
+        <w:rPr>
+          <w:b/>
+          <w:bCs/>
+        </w:rPr>
+        <w:t>0–50 %</w:t>
+      </w:r>
+      <w:r>
+        <w:t xml:space="preserve"> </w:t>
+      </w:r>
+      <w:r>
+        <w:t xml:space="preserve">délky </w:t>
+      </w:r>
+      <w:r>
+        <w:t>grainu s přesností na 0,01 %.</w:t>
+      </w:r>
+      <w:r>
+        <w:t xml:space="preserve"> </w:t>
+      </w:r>
+      <w:r>
+        <w:t xml:space="preserve">Překrytí </w:t>
+      </w:r>
+      <w:r>
+        <w:t xml:space="preserve">grainu </w:t>
+      </w:r>
+      <w:r>
+        <w:t xml:space="preserve">může vytvářet </w:t>
+      </w:r>
+      <w:r>
+        <w:t xml:space="preserve">nové </w:t>
+      </w:r>
+      <w:r>
+        <w:t>zvukové barvy</w:t>
+      </w:r>
+      <w:r>
+        <w:t xml:space="preserve"> v původním signálu </w:t>
+      </w:r>
+      <w:r>
+        <w:t>neobsažené</w:t>
+      </w:r>
+      <w:r>
+        <w:t xml:space="preserve">, ale zároveň </w:t>
+      </w:r>
+      <w:r>
+        <w:t xml:space="preserve">může způsobit i výskyt </w:t>
+      </w:r>
+      <w:r>
+        <w:t xml:space="preserve">série drobných zvukových artefaktů </w:t>
+      </w:r>
+      <w:r>
+        <w:t xml:space="preserve">vytvářením </w:t>
+      </w:r>
+      <w:r>
+        <w:t>nov</w:t>
+      </w:r>
+      <w:r>
+        <w:t>ých časových průběhů</w:t>
+      </w:r>
+      <w:r>
+        <w:t xml:space="preserve"> v překryté oblasti</w:t>
+      </w:r>
+      <w:r>
+        <w:t>, jež se v původním signálu nenacházejí.</w:t>
+      </w:r>
+    </w:p>
+    <w:p>
+      <w:pPr>
+        <w:ind w:firstLine="851"/>
+      </w:pPr>
+      <w:r>
+        <w:t xml:space="preserve">Potenciometr </w:t>
+      </w:r>
+      <w:r>
+        <w:rPr>
+          <w:b/>
+          <w:bCs/>
+        </w:rPr>
+        <w:t>Panorama (%)</w:t>
+      </w:r>
+      <w:r>
+        <w:t xml:space="preserve"> ovlivňuje </w:t>
+      </w:r>
+      <w:r>
+        <w:t>zvýrazně</w:t>
+      </w:r>
+      <w:r>
+        <w:t xml:space="preserve">ní signálu ve stereobázi. </w:t>
+      </w:r>
+      <w:r>
+        <w:t xml:space="preserve">Nabývá hodnot </w:t>
+      </w:r>
+      <w:r>
+        <w:rPr>
+          <w:b/>
+          <w:bCs/>
+        </w:rPr>
+        <w:t>-100–100 %</w:t>
+      </w:r>
+      <w:r>
+        <w:t xml:space="preserve"> s přesností na 0,01 %</w:t>
+      </w:r>
+      <w:r>
+        <w:t xml:space="preserve">, což </w:t>
+      </w:r>
+      <w:r>
+        <w:t xml:space="preserve">pokrývá </w:t>
+      </w:r>
+      <w:r>
+        <w:t xml:space="preserve">celý </w:t>
+      </w:r>
+      <w:r>
+        <w:t>rozsah od pouze levého (-100 %)</w:t>
+      </w:r>
+      <w:r>
+        <w:t xml:space="preserve"> po pouze pravý (100 %) kanál. </w:t>
+      </w:r>
+      <w:r>
+        <w:t xml:space="preserve">Při nastavení na střední hodnotu (0 %) </w:t>
+      </w:r>
+      <w:r>
+        <w:t>jsou oba kanály přehrávány ve své původní hlasitosti</w:t>
+      </w:r>
+      <w:r>
+        <w:t>.</w:t>
+      </w:r>
+    </w:p>
+    <w:p>
+      <w:r>
+        <w:t xml:space="preserve">Druhá sada potenciometrů </w:t>
+      </w:r>
+      <w:r>
+        <w:t xml:space="preserve">nastavuje parametry ADSR obálky </w:t>
+      </w:r>
+      <w:r>
+        <w:t>aplikované na výstupní signál</w:t>
+      </w:r>
+      <w:r>
+        <w:t xml:space="preserve"> sampleru. </w:t>
+      </w:r>
+      <w:r>
+        <w:t xml:space="preserve">Parametry </w:t>
+      </w:r>
+      <w:r>
+        <w:rPr>
+          <w:b/>
+          <w:bCs/>
+        </w:rPr>
+        <w:t>Attack (</w:t>
+      </w:r>
+      <w:r>
+        <w:rPr>
+          <w:b/>
+          <w:bCs/>
+        </w:rPr>
+        <w:t>s</w:t>
+      </w:r>
+      <w:r>
+        <w:rPr>
+          <w:b/>
+          <w:bCs/>
+        </w:rPr>
+        <w:t>)</w:t>
+      </w:r>
+      <w:r>
+        <w:t xml:space="preserve">, </w:t>
+      </w:r>
+      <w:r>
+        <w:rPr>
+          <w:b/>
+          <w:bCs/>
+        </w:rPr>
+        <w:t>Decay (s)</w:t>
+      </w:r>
+      <w:r>
+        <w:t xml:space="preserve"> a </w:t>
+      </w:r>
+      <w:r>
+        <w:rPr>
+          <w:b/>
+          <w:bCs/>
+        </w:rPr>
+        <w:t>Release</w:t>
+      </w:r>
+      <w:r>
+        <w:rPr>
+          <w:b/>
+          <w:bCs/>
+        </w:rPr>
+        <w:t xml:space="preserve"> (s)</w:t>
+      </w:r>
+      <w:r>
+        <w:t xml:space="preserve"> </w:t>
+      </w:r>
+      <w:r>
+        <w:t xml:space="preserve">nastavují dobu trvání zmíněných </w:t>
+      </w:r>
+      <w:r>
+        <w:t xml:space="preserve">fází </w:t>
+      </w:r>
+      <w:r>
+        <w:t xml:space="preserve">v sekundách a parametr </w:t>
+      </w:r>
+      <w:r>
+        <w:rPr>
+          <w:b/>
+          <w:bCs/>
+        </w:rPr>
+        <w:t>Sustain (–)</w:t>
+      </w:r>
+      <w:r>
+        <w:t xml:space="preserve"> </w:t>
+      </w:r>
+      <w:r>
+        <w:t xml:space="preserve">je </w:t>
+      </w:r>
+      <w:r>
+        <w:t>konstantou</w:t>
+      </w:r>
+      <w:r>
+        <w:t xml:space="preserve"> násobící </w:t>
+      </w:r>
+      <w:r>
+        <w:t xml:space="preserve">okamžité </w:t>
+      </w:r>
+      <w:r>
+        <w:t xml:space="preserve">hodnoty </w:t>
+      </w:r>
+      <w:r>
+        <w:t xml:space="preserve">signálu </w:t>
+      </w:r>
+      <w:r>
+        <w:t xml:space="preserve">mezi fází </w:t>
+      </w:r>
+      <w:r>
+        <w:t>Decay a Release.</w:t>
+      </w:r>
+    </w:p>
+    <w:p>
+      <w:r>
+        <w:rPr>
+          <w:b/>
+          <w:bCs/>
+        </w:rPr>
+        <w:t>Tlačítka</w:t>
+      </w:r>
+    </w:p>
+    <w:p/>
     <w:sectPr>
+      <w:headerReference w:type="default" r:id="rId8"/>
       <w:pgSz w:w="11906" w:h="16838"/>
       <w:pgMar w:top="993" w:right="1417" w:bottom="1417" w:left="1417" w:header="708" w:footer="708" w:gutter="0"/>
       <w:cols w:space="708"/>
-      <w:docGrid w:linePitch="360"/>
+      <w:titlePg/>
+      <w:docGrid w:linePitch="381"/>
     </w:sectPr>
   </w:body>
 </w:document>
+</file>
+
+<file path=word/endnotes.xml><?xml version="1.0" encoding="utf-8"?>
+<w:endnotes xmlns:wpc="http://schemas.microsoft.com/office/word/2010/wordprocessingCanvas" xmlns:cx="http://schemas.microsoft.com/office/drawing/2014/chartex" xmlns:cx1="http://schemas.microsoft.com/office/drawing/2015/9/8/chartex" xmlns:cx2="http://schemas.microsoft.com/office/drawing/2015/10/21/chartex" xmlns:cx3="http://schemas.microsoft.com/office/drawing/2016/5/9/chartex" xmlns:cx4="http://schemas.microsoft.com/office/drawing/2016/5/10/chartex" xmlns:cx5="http://schemas.microsoft.com/office/drawing/2016/5/11/chartex" xmlns:cx6="http://schemas.microsoft.com/office/drawing/2016/5/12/chartex" xmlns:cx7="http://schemas.microsoft.com/office/drawing/2016/5/13/chartex" xmlns:cx8="http://schemas.microsoft.com/office/drawing/2016/5/14/chartex" xmlns:mc="http://schemas.openxmlformats.org/markup-compatibility/2006" xmlns:aink="http://schemas.microsoft.com/office/drawing/2016/ink" xmlns:am3d="http://schemas.microsoft.com/office/drawing/2017/model3d" xmlns:o="urn:schemas-microsoft-com:office:office" xmlns:oel="http://schemas.microsoft.com/office/2019/extlst" xmlns:r="http://schemas.openxmlformats.org/officeDocument/2006/relationships" xmlns:m="http://schemas.openxmlformats.org/officeDocument/2006/math" xmlns:v="urn:schemas-microsoft-com:vml" xmlns:wp14="http://schemas.microsoft.com/office/word/2010/wordprocessingDrawing" xmlns:wp="http://schemas.openxmlformats.org/drawingml/2006/wordprocessingDrawing" xmlns:w10="urn:schemas-microsoft-com:office:word" xmlns:w="http://schemas.openxmlformats.org/wordprocessingml/2006/main" xmlns:w14="http://schemas.microsoft.com/office/word/2010/wordml" xmlns:w15="http://schemas.microsoft.com/office/word/2012/wordml" xmlns:w16cex="http://schemas.microsoft.com/office/word/2018/wordml/cex" xmlns:w16cid="http://schemas.microsoft.com/office/word/2016/wordml/cid" xmlns:w16="http://schemas.microsoft.com/office/word/2018/wordml" xmlns:w16du="http://schemas.microsoft.com/office/word/2023/wordml/word16du" xmlns:w16sdtdh="http://schemas.microsoft.com/office/word/2020/wordml/sdtdatahash" xmlns:w16se="http://schemas.microsoft.com/office/word/2015/wordml/symex" xmlns:wpg="http://schemas.microsoft.com/office/word/2010/wordprocessingGroup" xmlns:wpi="http://schemas.microsoft.com/office/word/2010/wordprocessingInk" xmlns:wne="http://schemas.microsoft.com/office/word/2006/wordml" xmlns:wps="http://schemas.microsoft.com/office/word/2010/wordprocessingShape" mc:Ignorable="w14 w15 w16se w16cid w16 w16cex w16sdtdh w16du wp14">
+  <w:endnote w:type="separator" w:id="-1">
+    <w:p>
+      <w:pPr>
+        <w:spacing w:after="0" w:line="240" w:lineRule="auto"/>
+      </w:pPr>
+      <w:r>
+        <w:separator/>
+      </w:r>
+    </w:p>
+  </w:endnote>
+  <w:endnote w:type="continuationSeparator" w:id="0">
+    <w:p>
+      <w:pPr>
+        <w:spacing w:after="0" w:line="240" w:lineRule="auto"/>
+      </w:pPr>
+      <w:r>
+        <w:continuationSeparator/>
+      </w:r>
+    </w:p>
+  </w:endnote>
+</w:endnotes>
+</file>
+
+<file path=word/footnotes.xml><?xml version="1.0" encoding="utf-8"?>
+<w:footnotes xmlns:wpc="http://schemas.microsoft.com/office/word/2010/wordprocessingCanvas" xmlns:cx="http://schemas.microsoft.com/office/drawing/2014/chartex" xmlns:cx1="http://schemas.microsoft.com/office/drawing/2015/9/8/chartex" xmlns:cx2="http://schemas.microsoft.com/office/drawing/2015/10/21/chartex" xmlns:cx3="http://schemas.microsoft.com/office/drawing/2016/5/9/chartex" xmlns:cx4="http://schemas.microsoft.com/office/drawing/2016/5/10/chartex" xmlns:cx5="http://schemas.microsoft.com/office/drawing/2016/5/11/chartex" xmlns:cx6="http://schemas.microsoft.com/office/drawing/2016/5/12/chartex" xmlns:cx7="http://schemas.microsoft.com/office/drawing/2016/5/13/chartex" xmlns:cx8="http://schemas.microsoft.com/office/drawing/2016/5/14/chartex" xmlns:mc="http://schemas.openxmlformats.org/markup-compatibility/2006" xmlns:aink="http://schemas.microsoft.com/office/drawing/2016/ink" xmlns:am3d="http://schemas.microsoft.com/office/drawing/2017/model3d" xmlns:o="urn:schemas-microsoft-com:office:office" xmlns:oel="http://schemas.microsoft.com/office/2019/extlst" xmlns:r="http://schemas.openxmlformats.org/officeDocument/2006/relationships" xmlns:m="http://schemas.openxmlformats.org/officeDocument/2006/math" xmlns:v="urn:schemas-microsoft-com:vml" xmlns:wp14="http://schemas.microsoft.com/office/word/2010/wordprocessingDrawing" xmlns:wp="http://schemas.openxmlformats.org/drawingml/2006/wordprocessingDrawing" xmlns:w10="urn:schemas-microsoft-com:office:word" xmlns:w="http://schemas.openxmlformats.org/wordprocessingml/2006/main" xmlns:w14="http://schemas.microsoft.com/office/word/2010/wordml" xmlns:w15="http://schemas.microsoft.com/office/word/2012/wordml" xmlns:w16cex="http://schemas.microsoft.com/office/word/2018/wordml/cex" xmlns:w16cid="http://schemas.microsoft.com/office/word/2016/wordml/cid" xmlns:w16="http://schemas.microsoft.com/office/word/2018/wordml" xmlns:w16du="http://schemas.microsoft.com/office/word/2023/wordml/word16du" xmlns:w16sdtdh="http://schemas.microsoft.com/office/word/2020/wordml/sdtdatahash" xmlns:w16se="http://schemas.microsoft.com/office/word/2015/wordml/symex" xmlns:wpg="http://schemas.microsoft.com/office/word/2010/wordprocessingGroup" xmlns:wpi="http://schemas.microsoft.com/office/word/2010/wordprocessingInk" xmlns:wne="http://schemas.microsoft.com/office/word/2006/wordml" xmlns:wps="http://schemas.microsoft.com/office/word/2010/wordprocessingShape" mc:Ignorable="w14 w15 w16se w16cid w16 w16cex w16sdtdh w16du wp14">
+  <w:footnote w:type="separator" w:id="-1">
+    <w:p>
+      <w:pPr>
+        <w:spacing w:after="0" w:line="240" w:lineRule="auto"/>
+      </w:pPr>
+      <w:r>
+        <w:separator/>
+      </w:r>
+    </w:p>
+  </w:footnote>
+  <w:footnote w:type="continuationSeparator" w:id="0">
+    <w:p>
+      <w:pPr>
+        <w:spacing w:after="0" w:line="240" w:lineRule="auto"/>
+      </w:pPr>
+      <w:r>
+        <w:continuationSeparator/>
+      </w:r>
+    </w:p>
+  </w:footnote>
+</w:footnotes>
+</file>
+
+<file path=word/header1.xml><?xml version="1.0" encoding="utf-8"?>
+<w:hdr xmlns:wpc="http://schemas.microsoft.com/office/word/2010/wordprocessingCanvas" xmlns:cx="http://schemas.microsoft.com/office/drawing/2014/chartex" xmlns:cx1="http://schemas.microsoft.com/office/drawing/2015/9/8/chartex" xmlns:cx2="http://schemas.microsoft.com/office/drawing/2015/10/21/chartex" xmlns:cx3="http://schemas.microsoft.com/office/drawing/2016/5/9/chartex" xmlns:cx4="http://schemas.microsoft.com/office/drawing/2016/5/10/chartex" xmlns:cx5="http://schemas.microsoft.com/office/drawing/2016/5/11/chartex" xmlns:cx6="http://schemas.microsoft.com/office/drawing/2016/5/12/chartex" xmlns:cx7="http://schemas.microsoft.com/office/drawing/2016/5/13/chartex" xmlns:cx8="http://schemas.microsoft.com/office/drawing/2016/5/14/chartex" xmlns:mc="http://schemas.openxmlformats.org/markup-compatibility/2006" xmlns:aink="http://schemas.microsoft.com/office/drawing/2016/ink" xmlns:am3d="http://schemas.microsoft.com/office/drawing/2017/model3d" xmlns:o="urn:schemas-microsoft-com:office:office" xmlns:oel="http://schemas.microsoft.com/office/2019/extlst" xmlns:r="http://schemas.openxmlformats.org/officeDocument/2006/relationships" xmlns:m="http://schemas.openxmlformats.org/officeDocument/2006/math" xmlns:v="urn:schemas-microsoft-com:vml" xmlns:wp14="http://schemas.microsoft.com/office/word/2010/wordprocessingDrawing" xmlns:wp="http://schemas.openxmlformats.org/drawingml/2006/wordprocessingDrawing" xmlns:w10="urn:schemas-microsoft-com:office:word" xmlns:w="http://schemas.openxmlformats.org/wordprocessingml/2006/main" xmlns:w14="http://schemas.microsoft.com/office/word/2010/wordml" xmlns:w15="http://schemas.microsoft.com/office/word/2012/wordml" xmlns:w16cex="http://schemas.microsoft.com/office/word/2018/wordml/cex" xmlns:w16cid="http://schemas.microsoft.com/office/word/2016/wordml/cid" xmlns:w16="http://schemas.microsoft.com/office/word/2018/wordml" xmlns:w16du="http://schemas.microsoft.com/office/word/2023/wordml/word16du" xmlns:w16sdtdh="http://schemas.microsoft.com/office/word/2020/wordml/sdtdatahash" xmlns:w16se="http://schemas.microsoft.com/office/word/2015/wordml/symex" xmlns:wpg="http://schemas.microsoft.com/office/word/2010/wordprocessingGroup" xmlns:wpi="http://schemas.microsoft.com/office/word/2010/wordprocessingInk" xmlns:wne="http://schemas.microsoft.com/office/word/2006/wordml" xmlns:wps="http://schemas.microsoft.com/office/word/2010/wordprocessingShape" mc:Ignorable="w14 w15 w16se w16cid w16 w16cex w16sdtdh w16du wp14">
+  <w:p>
+    <w:pPr>
+      <w:pStyle w:val="Zhlav"/>
+      <w:rPr>
+        <w:i/>
+        <w:iCs/>
+      </w:rPr>
+    </w:pPr>
+    <w:r>
+      <w:rPr>
+        <w:color w:val="595959" w:themeColor="text1" w:themeTint="A6"/>
+      </w:rPr>
+      <w:t>Granulární VST3 a Standalone sampler</w:t>
+    </w:r>
+    <w:r>
+      <w:rPr>
+        <w:color w:val="595959" w:themeColor="text1" w:themeTint="A6"/>
+      </w:rPr>
+      <w:t>-----</w:t>
+    </w:r>
+    <w:r>
+      <w:rPr>
+        <w:color w:val="7F7F7F" w:themeColor="text1" w:themeTint="80"/>
+      </w:rPr>
+      <w:t>-----</w:t>
+    </w:r>
+    <w:r>
+      <w:rPr>
+        <w:color w:val="A6A6A6" w:themeColor="background1" w:themeShade="A6"/>
+      </w:rPr>
+      <w:t>-----</w:t>
+    </w:r>
+    <w:r>
+      <w:rPr>
+        <w:color w:val="BFBFBF" w:themeColor="background1" w:themeShade="BF"/>
+      </w:rPr>
+      <w:t>-----</w:t>
+    </w:r>
+    <w:r>
+      <w:rPr>
+        <w:color w:val="E2E2E2"/>
+      </w:rPr>
+      <w:t>-----</w:t>
+    </w:r>
+    <w:r>
+      <w:rPr>
+        <w:color w:val="F2F2F2" w:themeColor="background1" w:themeShade="F2"/>
+      </w:rPr>
+      <w:t>-----</w:t>
+    </w:r>
+    <w:r>
+      <w:tab/>
+    </w:r>
+    <w:r>
+      <w:rPr>
+        <w:i/>
+        <w:iCs/>
+        <w:color w:val="F2F2F2" w:themeColor="background1" w:themeShade="F2"/>
+      </w:rPr>
+      <w:t>Synth Granny</w:t>
+    </w:r>
+  </w:p>
+</w:hdr>
 </file>
 
 <file path=word/styles.xml><?xml version="1.0" encoding="utf-8"?>
@@ -873,6 +2261,60 @@
       <w:szCs w:val="40"/>
     </w:rPr>
   </w:style>
+  <w:style w:type="paragraph" w:styleId="Zhlav">
+    <w:name w:val="header"/>
+    <w:basedOn w:val="Normln"/>
+    <w:link w:val="ZhlavChar"/>
+    <w:uiPriority w:val="99"/>
+    <w:unhideWhenUsed/>
+    <w:rsid w:val="00D76BD6"/>
+    <w:pPr>
+      <w:tabs>
+        <w:tab w:val="center" w:pos="4536"/>
+        <w:tab w:val="right" w:pos="9072"/>
+      </w:tabs>
+      <w:spacing w:after="0" w:line="240" w:lineRule="auto"/>
+    </w:pPr>
+  </w:style>
+  <w:style w:type="character" w:customStyle="1" w:styleId="ZhlavChar">
+    <w:name w:val="Záhlaví Char"/>
+    <w:basedOn w:val="Standardnpsmoodstavce"/>
+    <w:link w:val="Zhlav"/>
+    <w:uiPriority w:val="99"/>
+    <w:rsid w:val="00D76BD6"/>
+    <w:rPr>
+      <w:rFonts w:ascii="Arial Nova Light" w:hAnsi="Arial Nova Light"/>
+      <w:sz w:val="28"/>
+      <w:szCs w:val="28"/>
+    </w:rPr>
+  </w:style>
+  <w:style w:type="paragraph" w:styleId="Zpat">
+    <w:name w:val="footer"/>
+    <w:basedOn w:val="Normln"/>
+    <w:link w:val="ZpatChar"/>
+    <w:uiPriority w:val="99"/>
+    <w:unhideWhenUsed/>
+    <w:rsid w:val="00D76BD6"/>
+    <w:pPr>
+      <w:tabs>
+        <w:tab w:val="center" w:pos="4536"/>
+        <w:tab w:val="right" w:pos="9072"/>
+      </w:tabs>
+      <w:spacing w:after="0" w:line="240" w:lineRule="auto"/>
+    </w:pPr>
+  </w:style>
+  <w:style w:type="character" w:customStyle="1" w:styleId="ZpatChar">
+    <w:name w:val="Zápatí Char"/>
+    <w:basedOn w:val="Standardnpsmoodstavce"/>
+    <w:link w:val="Zpat"/>
+    <w:uiPriority w:val="99"/>
+    <w:rsid w:val="00D76BD6"/>
+    <w:rPr>
+      <w:rFonts w:ascii="Arial Nova Light" w:hAnsi="Arial Nova Light"/>
+      <w:sz w:val="28"/>
+      <w:szCs w:val="28"/>
+    </w:rPr>
+  </w:style>
 </w:styles>
 </file>
 

</xml_diff>

<commit_message>
Upraven rozsah hodnot averageHueRanged kvůli použití cos() na plný rozsah 0-360
</commit_message>
<xml_diff>
--- a/Bakalářská práce/Uživatelský manuál.docx
+++ b/Bakalářská práce/Uživatelský manuál.docx
@@ -16,7 +16,7 @@
             <v:path arrowok="t" fillok="f" o:connecttype="none"/>
             <o:lock v:ext="edit" shapetype="t"/>
           </v:shapetype>
-          <v:shape id="_x0000_s1026" type="#_x0000_t32" style="position:absolute;left:0;text-align:left;margin-left:.05pt;margin-top:30.8pt;width:176.75pt;height:0;flip:x;z-index:251656704" o:connectortype="straight" strokecolor="#f2f2f2 [3052]" strokeweight="3pt">
+          <v:shape id="_x0000_s1026" type="#_x0000_t32" style="position:absolute;left:0;text-align:left;margin-left:.05pt;margin-top:30.8pt;width:176.75pt;height:0;flip:x;z-index:251656192" o:connectortype="straight" strokecolor="#f2f2f2 [3052]" strokeweight="3pt">
             <v:stroke dashstyle="dash"/>
           </v:shape>
         </w:pict>
@@ -43,7 +43,7 @@
           <w:noProof/>
         </w:rPr>
         <w:pict w14:anchorId="70719DD5">
-          <v:shape id="_x0000_s1027" type="#_x0000_t32" style="position:absolute;left:0;text-align:left;margin-left:.05pt;margin-top:15.6pt;width:119.45pt;height:.05pt;flip:x;z-index:251657728" o:connectortype="straight" strokecolor="#5a5a5a [2109]" strokeweight="1.5pt">
+          <v:shape id="_x0000_s1027" type="#_x0000_t32" style="position:absolute;left:0;text-align:left;margin-left:.05pt;margin-top:15.6pt;width:119.45pt;height:.05pt;flip:x;z-index:251657216" o:connectortype="straight" strokecolor="#5a5a5a [2109]" strokeweight="1.5pt">
             <v:stroke dashstyle="dash"/>
           </v:shape>
         </w:pict>
@@ -137,7 +137,7 @@
           <w:noProof/>
         </w:rPr>
         <w:pict w14:anchorId="70719DD5">
-          <v:shape id="_x0000_s1028" type="#_x0000_t32" style="position:absolute;margin-left:63.95pt;margin-top:13.75pt;width:387.65pt;height:0;flip:x;z-index:251658752" o:connectortype="straight" strokecolor="#5a5a5a [2109]" strokeweight="1.5pt">
+          <v:shape id="_x0000_s1028" type="#_x0000_t32" style="position:absolute;margin-left:63.95pt;margin-top:13.75pt;width:387.65pt;height:0;flip:x;z-index:251658240" o:connectortype="straight" strokecolor="#5a5a5a [2109]" strokeweight="1.5pt">
             <v:stroke dashstyle="dash"/>
           </v:shape>
         </w:pict>
@@ -190,20 +190,37 @@
     </w:p>
     <w:p>
       <w:pPr>
+        <w:spacing w:after="120"/>
+      </w:pPr>
+      <w:r>
+        <w:rPr>
+          <w:i/>
+          <w:iCs/>
+        </w:rPr>
+        <w:t>Synth Granny</w:t>
+      </w:r>
+      <w:r>
+        <w:t xml:space="preserve"> – ovládání </w:t>
+      </w:r>
+      <w:r>
+        <w:t>pomocí barev</w:t>
+      </w:r>
+    </w:p>
+    <w:p>
+      <w:pPr>
         <w:spacing w:after="1080"/>
       </w:pPr>
       <w:r>
-        <w:rPr>
-          <w:i/>
-          <w:iCs/>
-        </w:rPr>
-        <w:t>Synth Granny</w:t>
-      </w:r>
-      <w:r>
-        <w:t xml:space="preserve"> – ovládání </w:t>
-      </w:r>
-      <w:r>
-        <w:t>pomocí barev</w:t>
+        <w:t xml:space="preserve">Příklady barev </w:t>
+      </w:r>
+      <w:r>
+        <w:t xml:space="preserve">a hodnota </w:t>
+      </w:r>
+      <w:r>
+        <w:t>parametrů</w:t>
+      </w:r>
+      <w:r>
+        <w:t xml:space="preserve"> při jejich použití</w:t>
       </w:r>
     </w:p>
     <w:p>
@@ -216,7 +233,7 @@
           <w:noProof/>
         </w:rPr>
         <w:pict w14:anchorId="70719DD5">
-          <v:shape id="_x0000_s1029" type="#_x0000_t32" style="position:absolute;margin-left:243.55pt;margin-top:13.5pt;width:207.95pt;height:0;flip:x;z-index:251659776" o:connectortype="straight" strokecolor="#5a5a5a [2109]" strokeweight="1.5pt">
+          <v:shape id="_x0000_s1029" type="#_x0000_t32" style="position:absolute;margin-left:243.55pt;margin-top:13.5pt;width:207.95pt;height:0;flip:x;z-index:251659264" o:connectortype="straight" strokecolor="#5a5a5a [2109]" strokeweight="1.5pt">
             <v:stroke dashstyle="dash"/>
           </v:shape>
         </w:pict>
@@ -478,7 +495,7 @@
           <w:noProof/>
         </w:rPr>
         <w:pict w14:anchorId="70719DD5">
-          <v:shape id="_x0000_s1030" type="#_x0000_t32" style="position:absolute;margin-left:381.55pt;margin-top:30.15pt;width:69.95pt;height:0;flip:x;z-index:251660800" o:connectortype="straight" strokecolor="#5a5a5a [2109]" strokeweight="1.5pt">
+          <v:shape id="_x0000_s1030" type="#_x0000_t32" style="position:absolute;margin-left:381.55pt;margin-top:30.15pt;width:69.95pt;height:0;flip:x;z-index:251660288" o:connectortype="straight" strokecolor="#5a5a5a [2109]" strokeweight="1.5pt">
             <v:stroke dashstyle="dash"/>
           </v:shape>
         </w:pict>
@@ -503,7 +520,7 @@
       </w:pPr>
       <w:r>
         <w:drawing>
-          <wp:anchor distT="0" distB="0" distL="114300" distR="114300" simplePos="0" relativeHeight="251649536" behindDoc="0" locked="0" layoutInCell="1" allowOverlap="1" wp14:anchorId="2CCF8613" wp14:editId="53060AA5">
+          <wp:anchor distT="0" distB="0" distL="114300" distR="114300" simplePos="0" relativeHeight="251648512" behindDoc="0" locked="0" layoutInCell="1" allowOverlap="1" wp14:anchorId="2CCF8613" wp14:editId="69321183">
             <wp:simplePos x="0" y="0"/>
             <wp:positionH relativeFrom="margin">
               <wp:posOffset>110490</wp:posOffset>
@@ -762,7 +779,7 @@
     <w:p>
       <w:r>
         <w:drawing>
-          <wp:anchor distT="0" distB="0" distL="114300" distR="114300" simplePos="0" relativeHeight="251665920" behindDoc="0" locked="0" layoutInCell="1" allowOverlap="1" wp14:anchorId="3C75DA88" wp14:editId="3CE8AF95">
+          <wp:anchor distT="0" distB="0" distL="114300" distR="114300" simplePos="0" relativeHeight="251664896" behindDoc="0" locked="0" layoutInCell="1" allowOverlap="1" wp14:anchorId="3C75DA88" wp14:editId="40D6B7B7">
             <wp:simplePos x="0" y="0"/>
             <wp:positionH relativeFrom="margin">
               <wp:posOffset>81280</wp:posOffset>
@@ -1613,7 +1630,515 @@
         <w:t>Tlačítka</w:t>
       </w:r>
     </w:p>
+    <w:p>
+      <w:r>
+        <w:t xml:space="preserve">Na panelu nástroje </w:t>
+      </w:r>
+      <w:r>
+        <w:t xml:space="preserve">se nachází </w:t>
+      </w:r>
+      <w:r>
+        <w:t xml:space="preserve">také </w:t>
+      </w:r>
+      <w:r>
+        <w:t xml:space="preserve">trojice tlačítek: </w:t>
+      </w:r>
+      <w:r>
+        <w:rPr>
+          <w:b/>
+          <w:bCs/>
+        </w:rPr>
+        <w:t>Nastavit parametry</w:t>
+      </w:r>
+      <w:r>
+        <w:t xml:space="preserve">, </w:t>
+      </w:r>
+      <w:r>
+        <w:rPr>
+          <w:b/>
+          <w:bCs/>
+        </w:rPr>
+        <w:t>Parametry HSL</w:t>
+      </w:r>
+      <w:r>
+        <w:t xml:space="preserve"> a </w:t>
+      </w:r>
+      <w:r>
+        <w:rPr>
+          <w:b/>
+          <w:bCs/>
+        </w:rPr>
+        <w:t>De-granulizace</w:t>
+      </w:r>
+      <w:r>
+        <w:t>.</w:t>
+      </w:r>
+      <w:r>
+        <w:t xml:space="preserve"> </w:t>
+      </w:r>
+      <w:r>
+        <w:t xml:space="preserve">Tlačítko </w:t>
+      </w:r>
+      <w:r>
+        <w:rPr>
+          <w:b/>
+          <w:bCs/>
+        </w:rPr>
+        <w:t>Nastavit parametry</w:t>
+      </w:r>
+      <w:r>
+        <w:t xml:space="preserve"> spustí </w:t>
+      </w:r>
+      <w:r>
+        <w:t xml:space="preserve">granulizaci </w:t>
+      </w:r>
+      <w:r>
+        <w:t>nahraného samplu podle zadaných parametrů</w:t>
+      </w:r>
+      <w:r>
+        <w:t xml:space="preserve">, </w:t>
+      </w:r>
+      <w:r>
+        <w:rPr>
+          <w:b/>
+          <w:bCs/>
+        </w:rPr>
+        <w:t>Parametry HSL</w:t>
+      </w:r>
+      <w:r>
+        <w:t xml:space="preserve"> </w:t>
+      </w:r>
+      <w:r>
+        <w:t xml:space="preserve">nastaví parametry </w:t>
+      </w:r>
+      <w:r>
+        <w:t>podle signálu z připojené kamery</w:t>
+      </w:r>
+      <w:r>
+        <w:t xml:space="preserve"> a </w:t>
+      </w:r>
+      <w:r>
+        <w:rPr>
+          <w:b/>
+          <w:bCs/>
+        </w:rPr>
+        <w:t>De-granulizace</w:t>
+      </w:r>
+      <w:r>
+        <w:t xml:space="preserve"> </w:t>
+      </w:r>
+      <w:r>
+        <w:t xml:space="preserve">připraví </w:t>
+      </w:r>
+      <w:r>
+        <w:t xml:space="preserve">k přehrávání </w:t>
+      </w:r>
+      <w:r>
+        <w:t xml:space="preserve">původní </w:t>
+      </w:r>
+      <w:r>
+        <w:t>zvukový soubor</w:t>
+      </w:r>
+      <w:r>
+        <w:t xml:space="preserve"> načtený do nástroje.</w:t>
+      </w:r>
+    </w:p>
+    <w:p>
+      <w:pPr>
+        <w:spacing w:line="259" w:lineRule="auto"/>
+      </w:pPr>
+      <w:r>
+        <w:br w:type="page"/>
+      </w:r>
+    </w:p>
     <w:p/>
+    <w:p/>
+    <w:p>
+      <w:pPr>
+        <w:pStyle w:val="Nadpis2"/>
+        <w:jc w:val="left"/>
+      </w:pPr>
+      <w:r>
+        <w:rPr>
+          <w:i/>
+          <w:iCs/>
+          <w:noProof/>
+        </w:rPr>
+        <w:pict w14:anchorId="70719DD5">
+          <v:shape id="_x0000_s1031" type="#_x0000_t32" style="position:absolute;margin-left:332.05pt;margin-top:12.15pt;width:119.85pt;height:.05pt;flip:x;z-index:251661312" o:connectortype="straight" strokecolor="#5a5a5a [2109]" strokeweight="1.5pt">
+            <v:stroke dashstyle="dash"/>
+          </v:shape>
+        </w:pict>
+      </w:r>
+      <w:r>
+        <w:rPr>
+          <w:i/>
+          <w:iCs/>
+        </w:rPr>
+        <w:t>Synth Granny</w:t>
+      </w:r>
+      <w:r>
+        <w:t xml:space="preserve"> – ovládání pomocí barev</w:t>
+      </w:r>
+    </w:p>
+    <w:p>
+      <w:r>
+        <w:t xml:space="preserve">Kromě popsaných </w:t>
+      </w:r>
+      <w:r>
+        <w:t xml:space="preserve">potenciometrů </w:t>
+      </w:r>
+      <w:r>
+        <w:rPr>
+          <w:b/>
+          <w:bCs/>
+        </w:rPr>
+        <w:t>Délka grainu (ms)</w:t>
+      </w:r>
+      <w:r>
+        <w:t xml:space="preserve">, </w:t>
+      </w:r>
+      <w:r>
+        <w:rPr>
+          <w:b/>
+          <w:bCs/>
+        </w:rPr>
+        <w:t>Attack grainu (%)</w:t>
+      </w:r>
+      <w:r>
+        <w:t xml:space="preserve">, </w:t>
+      </w:r>
+      <w:r>
+        <w:rPr>
+          <w:b/>
+          <w:bCs/>
+        </w:rPr>
+        <w:t>Decay grainu (%)</w:t>
+      </w:r>
+      <w:r>
+        <w:t xml:space="preserve"> a </w:t>
+      </w:r>
+      <w:r>
+        <w:rPr>
+          <w:b/>
+          <w:bCs/>
+        </w:rPr>
+        <w:t>Překrytí (%)</w:t>
+      </w:r>
+      <w:r>
+        <w:t xml:space="preserve"> </w:t>
+      </w:r>
+      <w:r>
+        <w:t xml:space="preserve">lze </w:t>
+      </w:r>
+      <w:r>
+        <w:t xml:space="preserve">zmíněné </w:t>
+      </w:r>
+      <w:r>
+        <w:t xml:space="preserve">parametry </w:t>
+      </w:r>
+      <w:r>
+        <w:t xml:space="preserve">nastavit také pomocí </w:t>
+      </w:r>
+      <w:r>
+        <w:t xml:space="preserve">webkamery. </w:t>
+      </w:r>
+      <w:r>
+        <w:t xml:space="preserve">Tlačítko </w:t>
+      </w:r>
+      <w:r>
+        <w:rPr>
+          <w:b/>
+          <w:bCs/>
+        </w:rPr>
+        <w:t>Parametry HSL</w:t>
+      </w:r>
+      <w:r>
+        <w:t xml:space="preserve"> </w:t>
+      </w:r>
+      <w:r>
+        <w:t xml:space="preserve">vytvoří </w:t>
+      </w:r>
+      <w:r>
+        <w:t xml:space="preserve">obrázek </w:t>
+      </w:r>
+      <w:r>
+        <w:t xml:space="preserve">z připojené webkamery </w:t>
+      </w:r>
+      <w:r>
+        <w:t xml:space="preserve">a následně </w:t>
+      </w:r>
+      <w:r>
+        <w:t xml:space="preserve">zprůměruje </w:t>
+      </w:r>
+      <w:r>
+        <w:t xml:space="preserve">hodnoty </w:t>
+      </w:r>
+      <w:r>
+        <w:t>barevného modelu HSL</w:t>
+      </w:r>
+      <w:r>
+        <w:t xml:space="preserve"> jednotlivých pixelů</w:t>
+      </w:r>
+      <w:r>
+        <w:t xml:space="preserve">, na základě kterých nastaví </w:t>
+      </w:r>
+      <w:r>
+        <w:t xml:space="preserve">parametry </w:t>
+      </w:r>
+      <w:r>
+        <w:t xml:space="preserve">pro granulární syntézu. </w:t>
+      </w:r>
+      <w:r>
+        <w:t>Parametr H (Hue)</w:t>
+      </w:r>
+      <w:r>
+        <w:t>, určující o</w:t>
+      </w:r>
+      <w:r>
+        <w:t xml:space="preserve">dstín barvy </w:t>
+      </w:r>
+      <w:r>
+        <w:t>na barevném kruhu</w:t>
+      </w:r>
+      <w:r>
+        <w:t>,</w:t>
+      </w:r>
+      <w:r>
+        <w:t xml:space="preserve"> </w:t>
+      </w:r>
+      <w:r>
+        <w:t xml:space="preserve">slouží k nastavení </w:t>
+      </w:r>
+      <w:r>
+        <w:t>délky grainu</w:t>
+      </w:r>
+      <w:r>
+        <w:t xml:space="preserve">. </w:t>
+      </w:r>
+      <w:r>
+        <w:t>Vzorec pro přepočet</w:t>
+      </w:r>
+      <w:r>
+        <w:t xml:space="preserve"> přitom </w:t>
+      </w:r>
+      <w:r>
+        <w:t>není lineární</w:t>
+      </w:r>
+      <w:r>
+        <w:t xml:space="preserve">, </w:t>
+      </w:r>
+      <w:r>
+        <w:t xml:space="preserve">stejné hodnoty lze dosáhnout použitím </w:t>
+      </w:r>
+      <w:r>
+        <w:t>několika</w:t>
+      </w:r>
+      <w:r>
+        <w:t xml:space="preserve"> různých odstínů</w:t>
+      </w:r>
+      <w:r>
+        <w:t>.</w:t>
+      </w:r>
+      <w:r>
+        <w:t xml:space="preserve"> </w:t>
+      </w:r>
+      <w:r>
+        <w:t xml:space="preserve">Parametrem </w:t>
+      </w:r>
+      <w:r>
+        <w:t>S (Saturation)</w:t>
+      </w:r>
+      <w:r>
+        <w:t>, tedy sytostí</w:t>
+      </w:r>
+      <w:r>
+        <w:t xml:space="preserve"> barvy</w:t>
+      </w:r>
+      <w:r>
+        <w:t>,</w:t>
+      </w:r>
+      <w:r>
+        <w:t xml:space="preserve"> je nastavována </w:t>
+      </w:r>
+      <w:r>
+        <w:t>AD obálka</w:t>
+      </w:r>
+      <w:r>
+        <w:t xml:space="preserve"> – </w:t>
+      </w:r>
+      <w:r>
+        <w:t xml:space="preserve">délka fáze </w:t>
+      </w:r>
+      <w:r>
+        <w:t xml:space="preserve">attack a decay </w:t>
+      </w:r>
+      <w:r>
+        <w:t>přitom zůstává stejná.</w:t>
+      </w:r>
+      <w:r>
+        <w:t xml:space="preserve"> Parametr L (Lightness)</w:t>
+      </w:r>
+      <w:r>
+        <w:t>, světlost barvy</w:t>
+      </w:r>
+      <w:r>
+        <w:t>,</w:t>
+      </w:r>
+      <w:r>
+        <w:t xml:space="preserve"> </w:t>
+      </w:r>
+      <w:r>
+        <w:t xml:space="preserve">ovlivňuje </w:t>
+      </w:r>
+      <w:r>
+        <w:t>překrytí</w:t>
+      </w:r>
+      <w:r>
+        <w:t xml:space="preserve">. </w:t>
+      </w:r>
+      <w:r>
+        <w:t xml:space="preserve">Hodnoty </w:t>
+      </w:r>
+      <w:r>
+        <w:t xml:space="preserve">získané </w:t>
+      </w:r>
+      <w:r>
+        <w:t xml:space="preserve">tímto způsobem jsou následně vypsány </w:t>
+      </w:r>
+      <w:r>
+        <w:t>na displeji nástroje jako světelné parametry.</w:t>
+      </w:r>
+      <w:r>
+        <w:t xml:space="preserve"> </w:t>
+      </w:r>
+    </w:p>
+    <w:p>
+      <w:r>
+        <w:rPr>
+          <w:i/>
+          <w:iCs/>
+        </w:rPr>
+        <w:t xml:space="preserve">Pozn.: Nástroj </w:t>
+      </w:r>
+      <w:r>
+        <w:rPr>
+          <w:i/>
+          <w:iCs/>
+        </w:rPr>
+        <w:t xml:space="preserve">používá </w:t>
+      </w:r>
+      <w:r>
+        <w:rPr>
+          <w:i/>
+          <w:iCs/>
+        </w:rPr>
+        <w:t xml:space="preserve">primárně vestavěnou kameru </w:t>
+      </w:r>
+      <w:r>
+        <w:rPr>
+          <w:i/>
+          <w:iCs/>
+        </w:rPr>
+        <w:t>používaného zařízení, v případě zapojení více kamer pak tu, kterou operační systém vyhodnotí jako první</w:t>
+      </w:r>
+      <w:r>
+        <w:t>.</w:t>
+      </w:r>
+    </w:p>
+    <w:p>
+      <w:pPr>
+        <w:spacing w:line="259" w:lineRule="auto"/>
+      </w:pPr>
+      <w:r>
+        <w:br w:type="page"/>
+      </w:r>
+    </w:p>
+    <w:p/>
+    <w:p/>
+    <w:p>
+      <w:pPr>
+        <w:pStyle w:val="Nadpis2"/>
+        <w:jc w:val="left"/>
+      </w:pPr>
+      <w:r>
+        <w:rPr>
+          <w:i/>
+          <w:iCs/>
+          <w:noProof/>
+        </w:rPr>
+        <w:pict w14:anchorId="70719DD5">
+          <v:shape id="_x0000_s1032" type="#_x0000_t32" style="position:absolute;margin-left:443.75pt;margin-top:14.05pt;width:8.15pt;height:.05pt;flip:x;z-index:251666944" o:connectortype="straight" strokecolor="#5a5a5a [2109]" strokeweight="1.5pt">
+            <v:stroke dashstyle="dash"/>
+          </v:shape>
+        </w:pict>
+      </w:r>
+      <w:r>
+        <w:t>Příklady barev a hodnota parametrů při jejich použití</w:t>
+      </w:r>
+    </w:p>
+    <w:p>
+      <w:r>
+        <w:t xml:space="preserve">Následující </w:t>
+      </w:r>
+      <w:r>
+        <w:t xml:space="preserve">příklady </w:t>
+      </w:r>
+      <w:r>
+        <w:t xml:space="preserve">barev obsahují i </w:t>
+      </w:r>
+      <w:r>
+        <w:t>výpis hodnot</w:t>
+      </w:r>
+      <w:r>
+        <w:t xml:space="preserve"> parametrů granulární syntézy </w:t>
+      </w:r>
+      <w:r>
+        <w:t xml:space="preserve">nastavených po </w:t>
+      </w:r>
+      <w:r>
+        <w:t xml:space="preserve">jejich </w:t>
+      </w:r>
+      <w:r>
+        <w:t>sejmutí webkamerou</w:t>
+      </w:r>
+      <w:r>
+        <w:t>.</w:t>
+      </w:r>
+    </w:p>
+    <w:p>
+      <w:r>
+        <w:rPr>
+          <w:noProof/>
+        </w:rPr>
+        <w:pict w14:anchorId="6FAB83BF">
+          <v:rect id="_x0000_s1033" style="position:absolute;margin-left:0;margin-top:3.85pt;width:453.55pt;height:51pt;z-index:251667968;mso-position-horizontal-relative:margin" fillcolor="red" stroked="f">
+            <w10:wrap anchorx="margin"/>
+          </v:rect>
+        </w:pict>
+      </w:r>
+    </w:p>
+    <w:p/>
+    <w:p>
+      <w:r>
+        <w:t xml:space="preserve">Délka grainu = </w:t>
+      </w:r>
+      <w:r>
+        <w:t>100</w:t>
+      </w:r>
+      <w:r>
+        <w:t xml:space="preserve"> ms, </w:t>
+      </w:r>
+      <w:r>
+        <w:t xml:space="preserve">AD obálka = </w:t>
+      </w:r>
+      <w:r>
+        <w:t>100 %, překrytí = 25</w:t>
+      </w:r>
+      <w:r>
+        <w:t xml:space="preserve"> %</w:t>
+      </w:r>
+    </w:p>
     <w:sectPr>
       <w:headerReference w:type="default" r:id="rId8"/>
       <w:pgSz w:w="11906" w:h="16838"/>

</xml_diff>

<commit_message>
BP: Přidání kapitoly Sampler a uživatelského manuálu
</commit_message>
<xml_diff>
--- a/Bakalářská práce/Uživatelský manuál.docx
+++ b/Bakalářská práce/Uživatelský manuál.docx
@@ -520,7 +520,7 @@
       </w:pPr>
       <w:r>
         <w:drawing>
-          <wp:anchor distT="0" distB="0" distL="114300" distR="114300" simplePos="0" relativeHeight="251648512" behindDoc="0" locked="0" layoutInCell="1" allowOverlap="1" wp14:anchorId="2CCF8613" wp14:editId="69321183">
+          <wp:anchor distT="0" distB="0" distL="114300" distR="114300" simplePos="0" relativeHeight="251645952" behindDoc="0" locked="0" layoutInCell="1" allowOverlap="1" wp14:anchorId="2CCF8613" wp14:editId="69321183">
             <wp:simplePos x="0" y="0"/>
             <wp:positionH relativeFrom="margin">
               <wp:posOffset>110490</wp:posOffset>
@@ -779,7 +779,7 @@
     <w:p>
       <w:r>
         <w:drawing>
-          <wp:anchor distT="0" distB="0" distL="114300" distR="114300" simplePos="0" relativeHeight="251664896" behindDoc="0" locked="0" layoutInCell="1" allowOverlap="1" wp14:anchorId="3C75DA88" wp14:editId="40D6B7B7">
+          <wp:anchor distT="0" distB="0" distL="114300" distR="114300" simplePos="0" relativeHeight="251662336" behindDoc="0" locked="0" layoutInCell="1" allowOverlap="1" wp14:anchorId="3C75DA88" wp14:editId="40D6B7B7">
             <wp:simplePos x="0" y="0"/>
             <wp:positionH relativeFrom="margin">
               <wp:posOffset>81280</wp:posOffset>
@@ -2112,7 +2112,7 @@
           <w:noProof/>
         </w:rPr>
         <w:pict w14:anchorId="6FAB83BF">
-          <v:rect id="_x0000_s1033" style="position:absolute;margin-left:0;margin-top:3.85pt;width:453.55pt;height:51pt;z-index:251667968;mso-position-horizontal-relative:margin" fillcolor="red" stroked="f">
+          <v:rect id="_x0000_s1033" style="position:absolute;margin-left:0;margin-top:.55pt;width:453.55pt;height:51pt;z-index:251667968;mso-position-horizontal-relative:margin" fillcolor="red" stroked="f">
             <w10:wrap anchorx="margin"/>
           </v:rect>
         </w:pict>
@@ -2121,6 +2121,16 @@
     <w:p/>
     <w:p>
       <w:r>
+        <w:rPr>
+          <w:noProof/>
+        </w:rPr>
+        <w:pict w14:anchorId="6FAB83BF">
+          <v:rect id="_x0000_s1034" style="position:absolute;margin-left:0;margin-top:29.45pt;width:453.55pt;height:51pt;z-index:251668992;mso-position-horizontal-relative:margin" fillcolor="#01ffff" stroked="f">
+            <w10:wrap anchorx="margin"/>
+          </v:rect>
+        </w:pict>
+      </w:r>
+      <w:r>
         <w:t xml:space="preserve">Délka grainu = </w:t>
       </w:r>
       <w:r>
@@ -2139,8 +2149,405 @@
         <w:t xml:space="preserve"> %</w:t>
       </w:r>
     </w:p>
+    <w:p/>
+    <w:p/>
+    <w:p>
+      <w:r>
+        <w:rPr>
+          <w:noProof/>
+        </w:rPr>
+        <w:pict w14:anchorId="6FAB83BF">
+          <v:rect id="_x0000_s1035" style="position:absolute;margin-left:0;margin-top:30.1pt;width:453.55pt;height:51pt;z-index:251670016;mso-position-horizontal-relative:margin" fillcolor="#206031" stroked="f">
+            <w10:wrap anchorx="margin"/>
+          </v:rect>
+        </w:pict>
+      </w:r>
+      <w:r>
+        <w:t>Délka grainu = 100 ms, AD obálka = 100 %, překrytí = 25 %</w:t>
+      </w:r>
+    </w:p>
+    <w:p/>
+    <w:p/>
+    <w:p>
+      <w:r>
+        <w:rPr>
+          <w:noProof/>
+        </w:rPr>
+        <w:pict w14:anchorId="6FAB83BF">
+          <v:rect id="_x0000_s1036" style="position:absolute;margin-left:0;margin-top:29.05pt;width:453.55pt;height:51pt;z-index:251671040;mso-position-horizontal-relative:margin" fillcolor="#cbcfaf" stroked="f">
+            <w10:wrap anchorx="margin"/>
+          </v:rect>
+        </w:pict>
+      </w:r>
+      <w:r>
+        <w:t xml:space="preserve">Délka grainu = </w:t>
+      </w:r>
+      <w:r>
+        <w:t xml:space="preserve">50 ms, </w:t>
+      </w:r>
+      <w:r>
+        <w:t xml:space="preserve">AD obálka = </w:t>
+      </w:r>
+      <w:r>
+        <w:t>50 %</w:t>
+      </w:r>
+      <w:r>
+        <w:t>, překrytí =</w:t>
+      </w:r>
+      <w:r>
+        <w:t xml:space="preserve"> 12,5 %</w:t>
+      </w:r>
+    </w:p>
+    <w:p/>
+    <w:p/>
+    <w:p>
+      <w:r>
+        <w:rPr>
+          <w:noProof/>
+        </w:rPr>
+        <w:pict w14:anchorId="1811B125">
+          <v:shapetype id="_x0000_t202" coordsize="21600,21600" o:spt="202" path="m,l,21600r21600,l21600,xe">
+            <v:stroke joinstyle="miter"/>
+            <v:path gradientshapeok="t" o:connecttype="rect"/>
+          </v:shapetype>
+          <v:shape id="Textové pole 2" o:spid="_x0000_s1045" type="#_x0000_t202" style="position:absolute;margin-left:91.15pt;margin-top:166.3pt;width:261.05pt;height:37.2pt;z-index:251677184;visibility:visible;mso-height-percent:200;mso-wrap-distance-left:9pt;mso-wrap-distance-top:3.6pt;mso-wrap-distance-right:9pt;mso-wrap-distance-bottom:3.6pt;mso-position-horizontal-relative:margin;mso-position-vertical-relative:text;mso-height-percent:200;mso-width-relative:margin;mso-height-relative:margin;v-text-anchor:top" filled="f" stroked="f">
+            <v:textbox style="mso-fit-shape-to-text:t">
+              <w:txbxContent>
+                <w:p>
+                  <w:pPr>
+                    <w:jc w:val="center"/>
+                  </w:pPr>
+                  <w:r>
+                    <w:t>délka grainu závislá na odstínu</w:t>
+                  </w:r>
+                </w:p>
+              </w:txbxContent>
+            </v:textbox>
+            <w10:wrap type="square" anchorx="margin"/>
+          </v:shape>
+        </w:pict>
+      </w:r>
+      <w:r>
+        <w:drawing>
+          <wp:anchor distT="0" distB="0" distL="114300" distR="114300" simplePos="0" relativeHeight="251669504" behindDoc="0" locked="0" layoutInCell="1" allowOverlap="1" wp14:anchorId="0609A1E1" wp14:editId="27F15656">
+            <wp:simplePos x="0" y="0"/>
+            <wp:positionH relativeFrom="column">
+              <wp:posOffset>42545</wp:posOffset>
+            </wp:positionH>
+            <wp:positionV relativeFrom="paragraph">
+              <wp:posOffset>236855</wp:posOffset>
+            </wp:positionV>
+            <wp:extent cx="5554980" cy="2537460"/>
+            <wp:effectExtent l="0" t="0" r="0" b="0"/>
+            <wp:wrapNone/>
+            <wp:docPr id="1183193431" name="Grafický objekt 1"/>
+            <wp:cNvGraphicFramePr>
+              <a:graphicFrameLocks xmlns:a="http://schemas.openxmlformats.org/drawingml/2006/main" noChangeAspect="1"/>
+            </wp:cNvGraphicFramePr>
+            <a:graphic xmlns:a="http://schemas.openxmlformats.org/drawingml/2006/main">
+              <a:graphicData uri="http://schemas.openxmlformats.org/drawingml/2006/picture">
+                <pic:pic xmlns:pic="http://schemas.openxmlformats.org/drawingml/2006/picture">
+                  <pic:nvPicPr>
+                    <pic:cNvPr id="1183193431" name=""/>
+                    <pic:cNvPicPr/>
+                  </pic:nvPicPr>
+                  <pic:blipFill rotWithShape="1">
+                    <a:blip r:embed="rId8">
+                      <a:extLst>
+                        <a:ext uri="{28A0092B-C50C-407E-A947-70E740481C1C}">
+                          <a14:useLocalDpi xmlns:a14="http://schemas.microsoft.com/office/drawing/2010/main" val="0"/>
+                        </a:ext>
+                        <a:ext uri="{96DAC541-7B7A-43D3-8B79-37D633B846F1}">
+                          <asvg:svgBlip xmlns:asvg="http://schemas.microsoft.com/office/drawing/2016/SVG/main" r:embed="rId9"/>
+                        </a:ext>
+                      </a:extLst>
+                    </a:blip>
+                    <a:srcRect l="10794" t="32253" r="13193" b="23326"/>
+                    <a:stretch/>
+                  </pic:blipFill>
+                  <pic:spPr bwMode="auto">
+                    <a:xfrm>
+                      <a:off x="0" y="0"/>
+                      <a:ext cx="5657877" cy="2584462"/>
+                    </a:xfrm>
+                    <a:prstGeom prst="rect">
+                      <a:avLst/>
+                    </a:prstGeom>
+                    <a:ln>
+                      <a:noFill/>
+                    </a:ln>
+                    <a:extLst>
+                      <a:ext uri="{53640926-AAD7-44D8-BBD7-CCE9431645EC}">
+                        <a14:shadowObscured xmlns:a14="http://schemas.microsoft.com/office/drawing/2010/main"/>
+                      </a:ext>
+                    </a:extLst>
+                  </pic:spPr>
+                </pic:pic>
+              </a:graphicData>
+            </a:graphic>
+            <wp14:sizeRelH relativeFrom="margin">
+              <wp14:pctWidth>0</wp14:pctWidth>
+            </wp14:sizeRelH>
+            <wp14:sizeRelV relativeFrom="margin">
+              <wp14:pctHeight>0</wp14:pctHeight>
+            </wp14:sizeRelV>
+          </wp:anchor>
+        </w:drawing>
+      </w:r>
+      <w:r>
+        <w:rPr>
+          <w:noProof/>
+        </w:rPr>
+        <w:pict w14:anchorId="5CD0DF0D">
+          <v:shape id="_x0000_s1044" type="#_x0000_t202" style="position:absolute;margin-left:455.45pt;margin-top:45.45pt;width:21pt;height:144.75pt;z-index:251675136;mso-position-horizontal-relative:text;mso-position-vertical-relative:text" filled="f" stroked="f">
+            <v:textbox style="mso-next-textbox:#_x0000_s1044">
+              <w:txbxContent>
+                <w:p>
+                  <w:pPr>
+                    <w:spacing w:after="0" w:line="240" w:lineRule="auto"/>
+                  </w:pPr>
+                  <w:r>
+                    <w:t>p</w:t>
+                  </w:r>
+                </w:p>
+                <w:p>
+                  <w:pPr>
+                    <w:spacing w:after="0" w:line="240" w:lineRule="auto"/>
+                  </w:pPr>
+                  <w:r>
+                    <w:t>ř</w:t>
+                  </w:r>
+                </w:p>
+                <w:p>
+                  <w:pPr>
+                    <w:spacing w:after="0" w:line="240" w:lineRule="auto"/>
+                  </w:pPr>
+                  <w:r>
+                    <w:t>e</w:t>
+                  </w:r>
+                </w:p>
+                <w:p>
+                  <w:pPr>
+                    <w:spacing w:after="0" w:line="240" w:lineRule="auto"/>
+                  </w:pPr>
+                  <w:r>
+                    <w:t>k</w:t>
+                  </w:r>
+                </w:p>
+                <w:p>
+                  <w:pPr>
+                    <w:spacing w:after="0" w:line="240" w:lineRule="auto"/>
+                  </w:pPr>
+                  <w:r>
+                    <w:t>r</w:t>
+                  </w:r>
+                </w:p>
+                <w:p>
+                  <w:pPr>
+                    <w:spacing w:after="0" w:line="240" w:lineRule="auto"/>
+                  </w:pPr>
+                  <w:r>
+                    <w:t>y</w:t>
+                  </w:r>
+                </w:p>
+                <w:p>
+                  <w:pPr>
+                    <w:spacing w:after="0" w:line="240" w:lineRule="auto"/>
+                  </w:pPr>
+                  <w:r>
+                    <w:t>t</w:t>
+                  </w:r>
+                </w:p>
+                <w:p>
+                  <w:pPr>
+                    <w:spacing w:after="0" w:line="240" w:lineRule="auto"/>
+                  </w:pPr>
+                  <w:r>
+                    <w:t>í</w:t>
+                  </w:r>
+                </w:p>
+              </w:txbxContent>
+            </v:textbox>
+          </v:shape>
+        </w:pict>
+      </w:r>
+      <w:r>
+        <w:rPr>
+          <w:noProof/>
+        </w:rPr>
+        <w:pict w14:anchorId="057C21F9">
+          <v:shape id="_x0000_s1043" type="#_x0000_t202" style="position:absolute;margin-left:-24.15pt;margin-top:37.9pt;width:24.15pt;height:168pt;z-index:251674112;mso-position-horizontal-relative:text;mso-position-vertical-relative:text" filled="f" stroked="f">
+            <v:textbox style="mso-next-textbox:#_x0000_s1043">
+              <w:txbxContent>
+                <w:p>
+                  <w:pPr>
+                    <w:spacing w:after="0" w:line="240" w:lineRule="auto"/>
+                  </w:pPr>
+                  <w:r>
+                    <w:t>A</w:t>
+                  </w:r>
+                  <w:r>
+                    <w:br/>
+                    <w:t>D</w:t>
+                  </w:r>
+                </w:p>
+                <w:p>
+                  <w:pPr>
+                    <w:spacing w:after="0" w:line="240" w:lineRule="auto"/>
+                  </w:pPr>
+                </w:p>
+                <w:p>
+                  <w:pPr>
+                    <w:spacing w:after="0" w:line="240" w:lineRule="auto"/>
+                  </w:pPr>
+                  <w:r>
+                    <w:t>o</w:t>
+                  </w:r>
+                </w:p>
+                <w:p>
+                  <w:pPr>
+                    <w:spacing w:after="0" w:line="240" w:lineRule="auto"/>
+                  </w:pPr>
+                  <w:r>
+                    <w:t>b</w:t>
+                  </w:r>
+                </w:p>
+                <w:p>
+                  <w:pPr>
+                    <w:spacing w:after="0" w:line="240" w:lineRule="auto"/>
+                  </w:pPr>
+                  <w:r>
+                    <w:t>á</w:t>
+                  </w:r>
+                </w:p>
+                <w:p>
+                  <w:pPr>
+                    <w:spacing w:after="0" w:line="240" w:lineRule="auto"/>
+                  </w:pPr>
+                  <w:r>
+                    <w:t>l</w:t>
+                  </w:r>
+                </w:p>
+                <w:p>
+                  <w:pPr>
+                    <w:spacing w:after="0" w:line="240" w:lineRule="auto"/>
+                  </w:pPr>
+                  <w:r>
+                    <w:t>k</w:t>
+                  </w:r>
+                </w:p>
+                <w:p>
+                  <w:pPr>
+                    <w:spacing w:after="0" w:line="240" w:lineRule="auto"/>
+                  </w:pPr>
+                  <w:r>
+                    <w:t>a</w:t>
+                  </w:r>
+                </w:p>
+              </w:txbxContent>
+            </v:textbox>
+          </v:shape>
+        </w:pict>
+      </w:r>
+      <w:r>
+        <w:rPr>
+          <w:noProof/>
+        </w:rPr>
+        <w:pict w14:anchorId="2FED585B">
+          <v:shape id="_x0000_s1041" type="#_x0000_t32" style="position:absolute;margin-left:-1.85pt;margin-top:32.4pt;width:0;height:170.7pt;flip:y;z-index:251673088;mso-position-horizontal-relative:text;mso-position-vertical-relative:text" o:connectortype="straight">
+            <v:stroke endarrow="block"/>
+          </v:shape>
+        </w:pict>
+      </w:r>
+      <w:r>
+        <w:rPr>
+          <w:noProof/>
+        </w:rPr>
+        <w:pict w14:anchorId="2FED585B">
+          <v:shape id="_x0000_s1040" type="#_x0000_t32" style="position:absolute;margin-left:455.5pt;margin-top:32.4pt;width:0;height:170.7pt;flip:y;z-index:251672064;mso-position-horizontal-relative:text;mso-position-vertical-relative:text" o:connectortype="straight">
+            <v:stroke endarrow="block"/>
+          </v:shape>
+        </w:pict>
+      </w:r>
+      <w:r>
+        <w:drawing>
+          <wp:anchor distT="0" distB="0" distL="114300" distR="114300" simplePos="0" relativeHeight="251668480" behindDoc="0" locked="0" layoutInCell="1" allowOverlap="1" wp14:anchorId="69EDD4DF" wp14:editId="2D83C216">
+            <wp:simplePos x="0" y="0"/>
+            <wp:positionH relativeFrom="margin">
+              <wp:posOffset>42545</wp:posOffset>
+            </wp:positionH>
+            <wp:positionV relativeFrom="paragraph">
+              <wp:posOffset>410210</wp:posOffset>
+            </wp:positionV>
+            <wp:extent cx="5662930" cy="2177415"/>
+            <wp:effectExtent l="0" t="0" r="0" b="0"/>
+            <wp:wrapTopAndBottom/>
+            <wp:docPr id="950955264" name="Obrázek 1"/>
+            <wp:cNvGraphicFramePr>
+              <a:graphicFrameLocks xmlns:a="http://schemas.openxmlformats.org/drawingml/2006/main" noChangeAspect="1"/>
+            </wp:cNvGraphicFramePr>
+            <a:graphic xmlns:a="http://schemas.openxmlformats.org/drawingml/2006/main">
+              <a:graphicData uri="http://schemas.openxmlformats.org/drawingml/2006/picture">
+                <pic:pic xmlns:pic="http://schemas.openxmlformats.org/drawingml/2006/picture">
+                  <pic:nvPicPr>
+                    <pic:cNvPr id="950955264" name=""/>
+                    <pic:cNvPicPr/>
+                  </pic:nvPicPr>
+                  <pic:blipFill rotWithShape="1">
+                    <a:blip r:embed="rId10" cstate="print">
+                      <a:extLst>
+                        <a:ext uri="{28A0092B-C50C-407E-A947-70E740481C1C}">
+                          <a14:useLocalDpi xmlns:a14="http://schemas.microsoft.com/office/drawing/2010/main" val="0"/>
+                        </a:ext>
+                      </a:extLst>
+                    </a:blip>
+                    <a:srcRect l="768" t="1549" r="922" b="1314"/>
+                    <a:stretch/>
+                  </pic:blipFill>
+                  <pic:spPr bwMode="auto">
+                    <a:xfrm>
+                      <a:off x="0" y="0"/>
+                      <a:ext cx="5662930" cy="2177415"/>
+                    </a:xfrm>
+                    <a:prstGeom prst="rect">
+                      <a:avLst/>
+                    </a:prstGeom>
+                    <a:ln>
+                      <a:noFill/>
+                    </a:ln>
+                    <a:extLst>
+                      <a:ext uri="{53640926-AAD7-44D8-BBD7-CCE9431645EC}">
+                        <a14:shadowObscured xmlns:a14="http://schemas.microsoft.com/office/drawing/2010/main"/>
+                      </a:ext>
+                    </a:extLst>
+                  </pic:spPr>
+                </pic:pic>
+              </a:graphicData>
+            </a:graphic>
+            <wp14:sizeRelH relativeFrom="margin">
+              <wp14:pctWidth>0</wp14:pctWidth>
+            </wp14:sizeRelH>
+            <wp14:sizeRelV relativeFrom="margin">
+              <wp14:pctHeight>0</wp14:pctHeight>
+            </wp14:sizeRelV>
+          </wp:anchor>
+        </w:drawing>
+      </w:r>
+      <w:r>
+        <w:t>Délka grainu = 25 ms, AD obálka = 25</w:t>
+      </w:r>
+      <w:r>
+        <w:t xml:space="preserve"> </w:t>
+      </w:r>
+      <w:r>
+        <w:t xml:space="preserve">%, </w:t>
+      </w:r>
+      <w:r>
+        <w:t>překrytí = 37,5 %</w:t>
+      </w:r>
+    </w:p>
     <w:sectPr>
-      <w:headerReference w:type="default" r:id="rId8"/>
+      <w:headerReference w:type="default" r:id="rId11"/>
       <w:pgSz w:w="11906" w:h="16838"/>
       <w:pgMar w:top="993" w:right="1417" w:bottom="1417" w:left="1417" w:header="708" w:footer="708" w:gutter="0"/>
       <w:cols w:space="708"/>

</xml_diff>